<commit_message>
WPF client: unit tests added, unit test and install documentation
</commit_message>
<xml_diff>
--- a/211215 fejlesztes 1. resze/szakdolgozat tervezet.docx
+++ b/211215 fejlesztes 1. resze/szakdolgozat tervezet.docx
@@ -12,15 +12,21 @@
     </w:p>
     <w:p>
       <w:pPr>
-        <w:jc w:val="both"/>
-        <w:rPr>
-          <w:b/>
-          <w:bCs/>
-          <w:sz w:val="32"/>
-          <w:szCs w:val="32"/>
-          <w:lang w:val="hu-HU"/>
-        </w:rPr>
-      </w:pPr>
+        <w:jc w:val="center"/>
+        <w:rPr>
+          <w:sz w:val="24"/>
+          <w:szCs w:val="24"/>
+          <w:lang w:val="hu-HU"/>
+        </w:rPr>
+      </w:pPr>
+      <w:r>
+        <w:rPr>
+          <w:sz w:val="24"/>
+          <w:szCs w:val="24"/>
+          <w:lang w:val="hu-HU"/>
+        </w:rPr>
+        <w:t>Kirsch Ádám Péter – Sztrelcsik Zoltán</w:t>
+      </w:r>
     </w:p>
     <w:p>
       <w:pPr>
@@ -488,10 +494,10 @@
                 <w:p>
                   <w:r>
                     <w:object w:dxaOrig="5431" w:dyaOrig="1560">
-                      <v:shape id="_x0000_i1030" type="#_x0000_t75" style="width:231pt;height:65.25pt" o:ole="">
+                      <v:shape id="_x0000_i1030" type="#_x0000_t75" style="width:231pt;height:62.25pt" o:ole="">
                         <v:imagedata r:id="rId11" o:title=""/>
                       </v:shape>
-                      <o:OLEObject Type="Embed" ProgID="PBrush" ShapeID="_x0000_i1030" DrawAspect="Content" ObjectID="_1708854348" r:id="rId12"/>
+                      <o:OLEObject Type="Embed" ProgID="PBrush" ShapeID="_x0000_i1030" DrawAspect="Content" ObjectID="_1709924613" r:id="rId12"/>
                     </w:object>
                   </w:r>
                 </w:p>
@@ -1088,7 +1094,7 @@
           <w:lang w:val="hu-HU"/>
         </w:rPr>
         <w:pict>
-          <v:shape id="_x0000_i1037" type="#_x0000_t75" style="width:471pt;height:329.25pt">
+          <v:shape id="_x0000_i1037" type="#_x0000_t75" style="width:471pt;height:314.25pt">
             <v:imagedata r:id="rId19" o:title=""/>
           </v:shape>
         </w:pict>
@@ -1258,7 +1264,7 @@
           <w:lang w:val="hu-HU"/>
         </w:rPr>
         <w:pict>
-          <v:shape id="_x0000_i1039" type="#_x0000_t75" style="width:480pt;height:179.25pt">
+          <v:shape id="_x0000_i1039" type="#_x0000_t75" style="width:480pt;height:177pt">
             <v:imagedata r:id="rId21" o:title=""/>
           </v:shape>
         </w:pict>
@@ -1598,7 +1604,7 @@
           <w:lang w:val="hu-HU"/>
         </w:rPr>
         <w:pict>
-          <v:shape id="_x0000_i1044" type="#_x0000_t75" style="width:473.25pt;height:4in">
+          <v:shape id="_x0000_i1044" type="#_x0000_t75" style="width:449.25pt;height:4in">
             <v:imagedata r:id="rId26" o:title=""/>
           </v:shape>
         </w:pict>
@@ -1638,7 +1644,7 @@
           <w:lang w:val="hu-HU"/>
         </w:rPr>
         <w:pict>
-          <v:shape id="_x0000_i1045" type="#_x0000_t75" style="width:481.5pt;height:204.75pt">
+          <v:shape id="_x0000_i1045" type="#_x0000_t75" style="width:481.5pt;height:192pt">
             <v:imagedata r:id="rId27" o:title=""/>
           </v:shape>
         </w:pict>
@@ -1724,336 +1730,122 @@
     </w:p>
     <w:p>
       <w:pPr>
-        <w:pStyle w:val="Heading2"/>
-        <w:rPr>
-          <w:sz w:val="48"/>
-          <w:szCs w:val="48"/>
-        </w:rPr>
-      </w:pPr>
-      <w:r>
-        <w:rPr>
-          <w:sz w:val="48"/>
-          <w:szCs w:val="48"/>
-        </w:rPr>
-        <w:t>REACT (webes frontend)</w:t>
-      </w:r>
-    </w:p>
-    <w:p>
-      <w:pPr>
-        <w:jc w:val="both"/>
-        <w:rPr>
-          <w:lang w:val="hu-HU"/>
-        </w:rPr>
-      </w:pPr>
-    </w:p>
-    <w:p>
-      <w:pPr>
-        <w:jc w:val="both"/>
-        <w:rPr>
-          <w:sz w:val="24"/>
-          <w:szCs w:val="24"/>
-          <w:lang w:val="hu-HU"/>
-        </w:rPr>
-      </w:pPr>
-      <w:r>
-        <w:rPr>
-          <w:sz w:val="24"/>
-          <w:szCs w:val="24"/>
-          <w:lang w:val="hu-HU"/>
-        </w:rPr>
-        <w:t>A React (vagy React JS) egy olyan JavaScript nyelven írt nyílt forráskódú könyvtár, ami elősegíti a felhasználói felületek programozását, elsősorban webes alkalmazások létrehozását. A könyvtár alapú megközelítés lehetővé teszi, hogy a fejlesztő teljes szabadsággal rendelkezzen a fejlesztésre használt technológiák kiválasztásában. Vagyis eldöntheti, hogy a React könyvtárból csupán egyetlen komponenst hív segítségül, vagy hogy akár a React legyen a fejlesztői környezetének súlypontja. Szemben egy keretrendszerrel, ami nagymértékben meghatározza és előírja a fejlesztés szabályait, kereteit.</w:t>
-      </w:r>
-    </w:p>
-    <w:p>
-      <w:pPr>
-        <w:jc w:val="both"/>
-        <w:rPr>
-          <w:lang w:val="hu-HU"/>
-        </w:rPr>
-      </w:pPr>
-    </w:p>
-    <w:p>
-      <w:pPr>
-        <w:jc w:val="both"/>
-        <w:rPr>
-          <w:sz w:val="24"/>
-          <w:szCs w:val="24"/>
-          <w:lang w:val="hu-HU"/>
-        </w:rPr>
-      </w:pPr>
-      <w:r>
-        <w:rPr>
-          <w:sz w:val="24"/>
-          <w:szCs w:val="24"/>
-          <w:lang w:val="hu-HU"/>
-        </w:rPr>
-        <w:t>A React előnyei:</w:t>
-      </w:r>
-    </w:p>
-    <w:p>
-      <w:pPr>
-        <w:ind w:left="360" w:hanging="360"/>
-        <w:jc w:val="both"/>
-        <w:rPr>
-          <w:sz w:val="24"/>
-          <w:szCs w:val="24"/>
-          <w:lang w:val="hu-HU"/>
-        </w:rPr>
-      </w:pPr>
-      <w:r>
-        <w:rPr>
-          <w:sz w:val="24"/>
-          <w:szCs w:val="24"/>
-          <w:lang w:val="hu-HU"/>
-        </w:rPr>
-        <w:t>-</w:t>
-      </w:r>
-      <w:r>
-        <w:rPr>
-          <w:sz w:val="24"/>
-          <w:szCs w:val="24"/>
-          <w:lang w:val="hu-HU"/>
-        </w:rPr>
-        <w:tab/>
-        <w:t>megkönnyíti komponensek írását;</w:t>
-      </w:r>
-    </w:p>
-    <w:p>
-      <w:pPr>
-        <w:ind w:left="360" w:hanging="360"/>
-        <w:jc w:val="both"/>
-        <w:rPr>
-          <w:sz w:val="24"/>
-          <w:szCs w:val="24"/>
-          <w:lang w:val="hu-HU"/>
-        </w:rPr>
-      </w:pPr>
-      <w:r>
-        <w:rPr>
-          <w:sz w:val="24"/>
-          <w:szCs w:val="24"/>
-          <w:lang w:val="hu-HU"/>
-        </w:rPr>
-        <w:t>-</w:t>
-      </w:r>
-      <w:r>
-        <w:rPr>
-          <w:sz w:val="24"/>
-          <w:szCs w:val="24"/>
-          <w:lang w:val="hu-HU"/>
-        </w:rPr>
-        <w:tab/>
-        <w:t>újra felhasználható komponensekkel növeli a hatékonyságot, átláthatóságot</w:t>
-      </w:r>
-    </w:p>
-    <w:p>
-      <w:pPr>
-        <w:ind w:left="360" w:hanging="360"/>
-        <w:jc w:val="both"/>
-        <w:rPr>
-          <w:sz w:val="24"/>
-          <w:szCs w:val="24"/>
-          <w:lang w:val="hu-HU"/>
-        </w:rPr>
-      </w:pPr>
-      <w:r>
-        <w:rPr>
-          <w:sz w:val="24"/>
-          <w:szCs w:val="24"/>
-          <w:lang w:val="hu-HU"/>
-        </w:rPr>
-        <w:t>-</w:t>
-      </w:r>
-      <w:r>
-        <w:rPr>
-          <w:sz w:val="24"/>
-          <w:szCs w:val="24"/>
-          <w:lang w:val="hu-HU"/>
-        </w:rPr>
-        <w:tab/>
-        <w:t>keresőmotor-barát forráskód megjelenítés</w:t>
-      </w:r>
-    </w:p>
-    <w:p>
-      <w:pPr>
-        <w:ind w:left="360" w:hanging="360"/>
-        <w:jc w:val="both"/>
-        <w:rPr>
-          <w:sz w:val="24"/>
-          <w:szCs w:val="24"/>
-          <w:lang w:val="hu-HU"/>
-        </w:rPr>
-      </w:pPr>
-      <w:r>
-        <w:rPr>
-          <w:sz w:val="24"/>
-          <w:szCs w:val="24"/>
-          <w:lang w:val="hu-HU"/>
-        </w:rPr>
-        <w:t>-</w:t>
-      </w:r>
-      <w:r>
-        <w:rPr>
-          <w:sz w:val="24"/>
-          <w:szCs w:val="24"/>
-          <w:lang w:val="hu-HU"/>
-        </w:rPr>
-        <w:tab/>
-        <w:t>magas népszerűsége miatt széleskörű fejlesztési támogatás</w:t>
-      </w:r>
-    </w:p>
-    <w:p>
-      <w:pPr>
-        <w:ind w:left="360" w:hanging="360"/>
-        <w:jc w:val="both"/>
-        <w:rPr>
-          <w:sz w:val="24"/>
-          <w:szCs w:val="24"/>
-          <w:lang w:val="hu-HU"/>
-        </w:rPr>
-      </w:pPr>
-      <w:r>
-        <w:rPr>
-          <w:sz w:val="24"/>
-          <w:szCs w:val="24"/>
-          <w:lang w:val="hu-HU"/>
-        </w:rPr>
-        <w:t>-</w:t>
-      </w:r>
-      <w:r>
-        <w:rPr>
-          <w:sz w:val="24"/>
-          <w:szCs w:val="24"/>
-          <w:lang w:val="hu-HU"/>
-        </w:rPr>
-        <w:tab/>
-        <w:t>további tökéletesítése várható a facebook-nak köszönhetően</w:t>
-      </w:r>
-    </w:p>
-    <w:p>
-      <w:pPr>
-        <w:ind w:left="360" w:hanging="360"/>
-        <w:jc w:val="both"/>
-        <w:rPr>
-          <w:sz w:val="24"/>
-          <w:szCs w:val="24"/>
-          <w:lang w:val="hu-HU"/>
-        </w:rPr>
-      </w:pPr>
-    </w:p>
-    <w:p>
-      <w:pPr>
-        <w:jc w:val="both"/>
-        <w:rPr>
-          <w:sz w:val="24"/>
-          <w:szCs w:val="24"/>
-          <w:lang w:val="hu-HU"/>
-        </w:rPr>
-      </w:pPr>
-    </w:p>
-    <w:p>
-      <w:pPr>
-        <w:jc w:val="both"/>
-        <w:rPr>
-          <w:sz w:val="24"/>
-          <w:szCs w:val="24"/>
-          <w:lang w:val="hu-HU"/>
-        </w:rPr>
-      </w:pPr>
-      <w:r>
-        <w:rPr>
-          <w:sz w:val="24"/>
-          <w:szCs w:val="24"/>
-          <w:lang w:val="hu-HU"/>
-        </w:rPr>
-        <w:t>A számítógépes alkalmazáshoz egyik fontos tulajdonsága az interaktivitás. A webes alkalmazások ezt jellemzően a böngészőben megjelenő HTML elemek közvetlen módosításával érik el.</w:t>
-      </w:r>
-    </w:p>
-    <w:p>
-      <w:pPr>
-        <w:jc w:val="both"/>
-        <w:rPr>
-          <w:sz w:val="24"/>
-          <w:szCs w:val="24"/>
-          <w:lang w:val="hu-HU"/>
-        </w:rPr>
-      </w:pPr>
-    </w:p>
-    <w:p>
-      <w:pPr>
-        <w:pStyle w:val="Heading4"/>
-        <w:rPr>
-          <w:sz w:val="24"/>
-          <w:szCs w:val="24"/>
-        </w:rPr>
-      </w:pPr>
-      <w:r>
-        <w:rPr>
-          <w:sz w:val="24"/>
-          <w:szCs w:val="24"/>
-        </w:rPr>
-        <w:t xml:space="preserve">DOM </w:t>
-      </w:r>
-    </w:p>
-    <w:p>
-      <w:pPr>
-        <w:jc w:val="both"/>
-        <w:rPr>
-          <w:sz w:val="20"/>
-          <w:szCs w:val="20"/>
-          <w:lang w:val="hu-HU"/>
-        </w:rPr>
-      </w:pPr>
-      <w:r>
-        <w:rPr>
-          <w:sz w:val="20"/>
-          <w:szCs w:val="20"/>
-          <w:lang w:val="hu-HU"/>
-        </w:rPr>
-        <w:t xml:space="preserve">Forrás: </w:t>
-      </w:r>
-      <w:hyperlink r:id="rId29" w:history="1">
-        <w:r>
-          <w:rPr>
-            <w:sz w:val="20"/>
-            <w:szCs w:val="20"/>
-            <w:lang w:val="hu-HU"/>
-          </w:rPr>
-          <w:t>https://www.freecodecamp.org/news/what-is-the-dom-document-object-model-meaning-in-javascript/</w:t>
-        </w:r>
-      </w:hyperlink>
-    </w:p>
-    <w:p>
-      <w:pPr>
-        <w:jc w:val="both"/>
-        <w:rPr>
-          <w:sz w:val="24"/>
-          <w:szCs w:val="24"/>
-          <w:lang w:val="hu-HU"/>
-        </w:rPr>
-      </w:pPr>
-      <w:r>
-        <w:rPr>
-          <w:sz w:val="24"/>
-          <w:szCs w:val="24"/>
-          <w:lang w:val="hu-HU"/>
-        </w:rPr>
-        <w:t>A böngésző ablakát képező objektum a "document", ezen jelenik meg az összes HTML elem, az ezek felépítését leíró modell, a DOM (Document Object Model) ennek köszönheti a nevét. A HTML elemek jellemzően egymásba ágyazódnak, egy fához hasonló szerkezetet képezve.</w:t>
-      </w:r>
-    </w:p>
-    <w:p>
-      <w:pPr>
-        <w:jc w:val="both"/>
-        <w:rPr>
-          <w:lang w:val="hu-HU"/>
-        </w:rPr>
-      </w:pPr>
-      <w:r>
-        <w:rPr>
-          <w:lang w:val="hu-HU"/>
-        </w:rPr>
+        <w:jc w:val="both"/>
+        <w:rPr>
+          <w:sz w:val="24"/>
+          <w:szCs w:val="24"/>
+          <w:lang w:val="hu-HU"/>
+        </w:rPr>
+      </w:pPr>
+    </w:p>
+    <w:p>
+      <w:pPr>
+        <w:jc w:val="both"/>
+        <w:rPr>
+          <w:sz w:val="24"/>
+          <w:szCs w:val="24"/>
+          <w:lang w:val="hu-HU"/>
+        </w:rPr>
+      </w:pPr>
+    </w:p>
+    <w:p>
+      <w:pPr>
+        <w:jc w:val="both"/>
+        <w:rPr>
+          <w:sz w:val="24"/>
+          <w:szCs w:val="24"/>
+          <w:lang w:val="hu-HU"/>
+        </w:rPr>
+      </w:pPr>
+      <w:r>
+        <w:rPr>
+          <w:sz w:val="24"/>
+          <w:szCs w:val="24"/>
+          <w:lang w:val="hu-HU"/>
+        </w:rPr>
+        <w:t xml:space="preserve">Nemcsak a használata, hanem a </w:t>
+      </w:r>
+      <w:r>
+        <w:rPr>
+          <w:b/>
+          <w:bCs/>
+          <w:sz w:val="24"/>
+          <w:szCs w:val="24"/>
+          <w:lang w:val="hu-HU"/>
+        </w:rPr>
+        <w:t>program telepítése</w:t>
+      </w:r>
+      <w:r>
+        <w:rPr>
+          <w:sz w:val="24"/>
+          <w:szCs w:val="24"/>
+          <w:lang w:val="hu-HU"/>
+        </w:rPr>
+        <w:t xml:space="preserve"> is felhasználóbarát. A telepítő fájlok a \FrontendWPF\FrontendWPFSetup\Debug\ mapában találhatóak:</w:t>
+      </w:r>
+    </w:p>
+    <w:p>
+      <w:pPr>
+        <w:jc w:val="both"/>
+        <w:rPr>
+          <w:sz w:val="24"/>
+          <w:szCs w:val="24"/>
+          <w:lang w:val="hu-HU"/>
+        </w:rPr>
+      </w:pPr>
+      <w:r>
         <w:pict>
-          <v:shape id="_x0000_i1047" type="#_x0000_t75" style="width:462pt;height:260.25pt">
+          <v:shape id="_x0000_i1047" type="#_x0000_t75" style="width:399.75pt;height:81pt">
+            <v:imagedata r:id="rId29" o:title=""/>
+          </v:shape>
+        </w:pict>
+      </w:r>
+    </w:p>
+    <w:p>
+      <w:pPr>
+        <w:jc w:val="both"/>
+        <w:rPr>
+          <w:sz w:val="24"/>
+          <w:szCs w:val="24"/>
+          <w:lang w:val="hu-HU"/>
+        </w:rPr>
+      </w:pPr>
+    </w:p>
+    <w:p>
+      <w:pPr>
+        <w:jc w:val="both"/>
+        <w:rPr>
+          <w:sz w:val="24"/>
+          <w:szCs w:val="24"/>
+          <w:lang w:val="hu-HU"/>
+        </w:rPr>
+      </w:pPr>
+      <w:r>
+        <w:rPr>
+          <w:sz w:val="24"/>
+          <w:szCs w:val="24"/>
+          <w:lang w:val="hu-HU"/>
+        </w:rPr>
+        <w:t>A telepítő indításakor a felhasználót telepítő-varázsló vezeti minden lépésben. Az üdvözlő ablak után a felhasználó kiválaszthatja a telepítés útvonalát és terjedelmét, amihez alapértékeket kap:</w:t>
+      </w:r>
+    </w:p>
+    <w:p>
+      <w:pPr>
+        <w:jc w:val="both"/>
+        <w:rPr>
+          <w:sz w:val="24"/>
+          <w:szCs w:val="24"/>
+          <w:lang w:val="hu-HU"/>
+        </w:rPr>
+      </w:pPr>
+      <w:r>
+        <w:rPr>
+          <w:sz w:val="24"/>
+          <w:szCs w:val="24"/>
+          <w:lang w:val="hu-HU"/>
+        </w:rPr>
+        <w:pict>
+          <v:shape id="_x0000_i1048" type="#_x0000_t75" style="width:372.75pt;height:303.75pt">
             <v:imagedata r:id="rId30" o:title=""/>
           </v:shape>
         </w:pict>
@@ -2063,157 +1855,87 @@
       <w:pPr>
         <w:jc w:val="both"/>
         <w:rPr>
-          <w:lang w:val="hu-HU"/>
-        </w:rPr>
-      </w:pPr>
-    </w:p>
-    <w:p>
-      <w:pPr>
-        <w:jc w:val="both"/>
-        <w:rPr>
-          <w:sz w:val="24"/>
-          <w:szCs w:val="24"/>
-          <w:lang w:val="hu-HU"/>
-        </w:rPr>
-      </w:pPr>
-      <w:r>
-        <w:rPr>
-          <w:sz w:val="24"/>
-          <w:szCs w:val="24"/>
-          <w:lang w:val="hu-HU"/>
-        </w:rPr>
-        <w:t>A HTML elemek a tartalmat jelenítik meg, a CSS stílusok a megjelenés módját határozzák meg, az ilyen tartalmat és stílust pedig a JavaScript segítségével tudjuk elérni, módosítani.</w:t>
-      </w:r>
-    </w:p>
-    <w:p>
-      <w:pPr>
-        <w:jc w:val="both"/>
-        <w:rPr>
-          <w:sz w:val="24"/>
-          <w:szCs w:val="24"/>
-          <w:lang w:val="hu-HU"/>
-        </w:rPr>
-      </w:pPr>
-      <w:r>
-        <w:rPr>
-          <w:sz w:val="24"/>
-          <w:szCs w:val="24"/>
-          <w:lang w:val="hu-HU"/>
-        </w:rPr>
-        <w:t>A React előtti technológiák a böngészőben megjelenő elemeket közvetlenül manipulálták a DOM segítségével. Például egy felhasználó bejelentkezésekor egy JavaScript kód a böngésző jobb felső sarkában megjelenítette a felhasználó nevét, a bal oldalon behívta a felhasználó profilját, egy másik oszlopban megjelenítette a barátait is, majd a másik oldalon egy csevegő ablakot is fel kellett dobnia, és felette még ki kellett írnia, hogy hány új üzenetet és értesítést kapott.</w:t>
-      </w:r>
-    </w:p>
-    <w:p>
-      <w:pPr>
-        <w:jc w:val="both"/>
-        <w:rPr>
-          <w:sz w:val="24"/>
-          <w:szCs w:val="24"/>
-          <w:lang w:val="hu-HU"/>
-        </w:rPr>
-      </w:pPr>
-      <w:r>
-        <w:rPr>
-          <w:sz w:val="24"/>
-          <w:szCs w:val="24"/>
-          <w:lang w:val="hu-HU"/>
-        </w:rPr>
-        <w:t>A megírt kód a különböző böngészőkben néha eltérően viselkedett, és jelentős programozási ráfordítást jelentett, hogy egy weboldal a legtöbb böngészőben azonos módon jelenjen meg. A jQuery megjelenése erre adott választ, és nemcsak a böngészők közötti kompatibilitást segítette elő, hanem kis JavaScript könyvtárként a HTML elemek elérését és módosítását is egyszerűbbé tette. A fejlesztők idővel egyre nagyobb alkalmazásokat hoztak létre, ahol a JavaScript és az interaktivitás növekvő szerepet kapott. Megjelentek a JavaScript könyvtárak, amelyek az egyre több JS funkciót és fájlt rendszerbe szervezik. A felhasználói élmény növelése, a betöltési idők csökkentése céljából létrejöttek az egyoldalas alkalmazások  (SPA), és aszinkron kommunikációt elősegítő technológiák, mint például az AJAX. 2010 körül a Google által kifejlesztett Angular JS keretrendszer vált a webes alkalmazások fejlesztésének egyik meghatározó eszközévé. Ez már valóban nagy és összetett alkalmazások létrehozását tett lehetővé. A HTML, CSS és JavaScript kód továbbra is jellemzően elkülönült, a növekvő  interaktivitás miatt ezek összekapcsolása és kezelése egyre több JavaScript kód megírását igényelte. A DOM manipulálása egy összetett alkalmazásban egyre nehezebbé vált, hiszen egyetlen esemény akár több tucatnyi reakciót válthat ki, amelyek szintén további reakciókat eredményezhetnek. Ez megnehezíti az események és a hozzátartozó esetek átláthatóságát, karbantartását.</w:t>
-      </w:r>
-    </w:p>
-    <w:p>
-      <w:pPr>
-        <w:jc w:val="both"/>
-        <w:rPr>
-          <w:sz w:val="24"/>
-          <w:szCs w:val="24"/>
-          <w:lang w:val="hu-HU"/>
-        </w:rPr>
-      </w:pPr>
-      <w:r>
-        <w:rPr>
-          <w:sz w:val="24"/>
-          <w:szCs w:val="24"/>
-          <w:lang w:val="hu-HU"/>
-        </w:rPr>
-        <w:t>A DOM manipuláció erőforrásigényes feladat: a böngésző megjeleníti a módosított elemet, és ekkor az oldal elrendezését is gyakran módosítania kell. Rádásul néhány JS keretrendszer felesleges DOM frissítéseket is végez, például egy hosszú lista egyetlen elemének módosulásakor akár a teljes listát újra építheti. A React alkotói erre a problémára hatékony megoldást adtak.</w:t>
-      </w:r>
-    </w:p>
-    <w:p>
-      <w:pPr>
-        <w:jc w:val="both"/>
-        <w:rPr>
-          <w:sz w:val="24"/>
-          <w:szCs w:val="24"/>
-          <w:lang w:val="hu-HU"/>
-        </w:rPr>
-      </w:pPr>
-    </w:p>
-    <w:p>
-      <w:pPr>
-        <w:pStyle w:val="Heading4"/>
-      </w:pPr>
-      <w:r>
-        <w:t>Virtuális DOM</w:t>
-      </w:r>
-    </w:p>
-    <w:p>
-      <w:pPr>
-        <w:jc w:val="both"/>
-        <w:rPr>
-          <w:lang w:val="hu-HU"/>
-        </w:rPr>
-      </w:pPr>
-      <w:r>
-        <w:rPr>
-          <w:sz w:val="20"/>
-          <w:szCs w:val="20"/>
-          <w:lang w:val="hu-HU"/>
-        </w:rPr>
-        <w:t xml:space="preserve">Forrás: </w:t>
-      </w:r>
-      <w:hyperlink r:id="rId31" w:history="1">
-        <w:r>
-          <w:rPr>
-            <w:sz w:val="20"/>
-            <w:szCs w:val="20"/>
-            <w:lang w:val="hu-HU"/>
-          </w:rPr>
-          <w:t>https://javascript.plainenglish.io/react-the-virtual-dom-comprehensive-guide-acd19c5e327a</w:t>
-        </w:r>
-      </w:hyperlink>
-    </w:p>
-    <w:p>
-      <w:pPr>
-        <w:jc w:val="both"/>
-        <w:rPr>
-          <w:sz w:val="24"/>
-          <w:szCs w:val="24"/>
-          <w:lang w:val="hu-HU"/>
-        </w:rPr>
-      </w:pPr>
-      <w:r>
-        <w:rPr>
-          <w:sz w:val="24"/>
-          <w:szCs w:val="24"/>
-          <w:lang w:val="hu-HU"/>
-        </w:rPr>
-        <w:t>A Reactben egy DOM objektumhoz egy virtuális DOM objektum kapcsolódik. Ezt a DOM objektum leegyszerűsített másolataként képzelhetjük el, ami nem látható a böngészőben. Ez hátránynak tűnik, de éppen ebből adódnak az előnyei. A módosítása ezáltal sokkal gyorsabb és egyszerűbb, hiszen ilyenkor semmi nem jelenik meg a képernyőn, a tényleges DOM nem módosul. A virtuális DOM változása esetén a React kizárólag azokat a DOM objektumokat frissíti, amelyek virtuális megfelelői módosultak, ami jelentősen jobb teljesítményt eredményez a többi hasonló technológiához képest.</w:t>
-      </w:r>
-    </w:p>
-    <w:p>
-      <w:pPr>
-        <w:jc w:val="both"/>
-        <w:rPr>
-          <w:lang w:val="hu-HU"/>
-        </w:rPr>
-      </w:pPr>
-      <w:r>
-        <w:rPr>
+          <w:sz w:val="24"/>
+          <w:szCs w:val="24"/>
+          <w:lang w:val="hu-HU"/>
+        </w:rPr>
+      </w:pPr>
+    </w:p>
+    <w:p>
+      <w:pPr>
+        <w:jc w:val="both"/>
+        <w:rPr>
+          <w:sz w:val="24"/>
+          <w:szCs w:val="24"/>
+          <w:lang w:val="hu-HU"/>
+        </w:rPr>
+      </w:pPr>
+      <w:r>
+        <w:rPr>
+          <w:sz w:val="24"/>
+          <w:szCs w:val="24"/>
+          <w:lang w:val="hu-HU"/>
+        </w:rPr>
+        <w:t>Ezt egy megerősítő ablak követi, ahol a telepítés indítható. Utána megkezdődik a telepítés, aminek folyamatáról is tájékoztatást kapunk:</w:t>
+      </w:r>
+    </w:p>
+    <w:p>
+      <w:pPr>
+        <w:jc w:val="both"/>
+        <w:rPr>
+          <w:sz w:val="24"/>
+          <w:szCs w:val="24"/>
+          <w:lang w:val="hu-HU"/>
+        </w:rPr>
+      </w:pPr>
+      <w:r>
+        <w:rPr>
+          <w:sz w:val="24"/>
+          <w:szCs w:val="24"/>
           <w:lang w:val="hu-HU"/>
         </w:rPr>
         <w:pict>
-          <v:shape id="_x0000_i1048" type="#_x0000_t75" style="width:378.75pt;height:209.25pt">
+          <v:shape id="_x0000_i1049" type="#_x0000_t75" style="width:372pt;height:158.25pt">
+            <v:imagedata r:id="rId31" o:title=""/>
+          </v:shape>
+        </w:pict>
+      </w:r>
+    </w:p>
+    <w:p>
+      <w:pPr>
+        <w:jc w:val="both"/>
+        <w:rPr>
+          <w:sz w:val="24"/>
+          <w:szCs w:val="24"/>
+          <w:lang w:val="hu-HU"/>
+        </w:rPr>
+      </w:pPr>
+      <w:r>
+        <w:rPr>
+          <w:sz w:val="24"/>
+          <w:szCs w:val="24"/>
+          <w:lang w:val="hu-HU"/>
+        </w:rPr>
+        <w:t>A folyamat a sikeres telepítésről szóló üzenettel zárul:</w:t>
+      </w:r>
+    </w:p>
+    <w:p>
+      <w:pPr>
+        <w:jc w:val="both"/>
+        <w:rPr>
+          <w:sz w:val="24"/>
+          <w:szCs w:val="24"/>
+          <w:lang w:val="hu-HU"/>
+        </w:rPr>
+      </w:pPr>
+      <w:r>
+        <w:rPr>
+          <w:sz w:val="24"/>
+          <w:szCs w:val="24"/>
+          <w:lang w:val="hu-HU"/>
+        </w:rPr>
+        <w:pict>
+          <v:shape id="_x0000_i1050" type="#_x0000_t75" style="width:372.75pt;height:306pt">
             <v:imagedata r:id="rId32" o:title=""/>
           </v:shape>
         </w:pict>
@@ -2223,29 +1945,135 @@
       <w:pPr>
         <w:jc w:val="both"/>
         <w:rPr>
-          <w:lang w:val="hu-HU"/>
-        </w:rPr>
-      </w:pPr>
-    </w:p>
-    <w:p>
-      <w:pPr>
-        <w:jc w:val="both"/>
-        <w:rPr>
-          <w:lang w:val="hu-HU"/>
-        </w:rPr>
-      </w:pPr>
-    </w:p>
-    <w:p>
-      <w:pPr>
-        <w:jc w:val="both"/>
-        <w:rPr>
-          <w:lang w:val="hu-HU"/>
-        </w:rPr>
-      </w:pPr>
-    </w:p>
-    <w:p>
-      <w:pPr>
-        <w:pStyle w:val="Heading5"/>
+          <w:sz w:val="24"/>
+          <w:szCs w:val="24"/>
+          <w:lang w:val="hu-HU"/>
+        </w:rPr>
+      </w:pPr>
+    </w:p>
+    <w:p>
+      <w:pPr>
+        <w:jc w:val="both"/>
+        <w:rPr>
+          <w:sz w:val="24"/>
+          <w:szCs w:val="24"/>
+          <w:lang w:val="hu-HU"/>
+        </w:rPr>
+      </w:pPr>
+      <w:r>
+        <w:rPr>
+          <w:sz w:val="24"/>
+          <w:szCs w:val="24"/>
+          <w:lang w:val="hu-HU"/>
+        </w:rPr>
+        <w:t>A telepítő a Windows asztalon automatikusan létrehozza a program parancsikonját, amellyel az alkalmazás kényelmesen indítható:</w:t>
+      </w:r>
+    </w:p>
+    <w:p>
+      <w:pPr>
+        <w:jc w:val="both"/>
+        <w:rPr>
+          <w:sz w:val="24"/>
+          <w:szCs w:val="24"/>
+          <w:lang w:val="hu-HU"/>
+        </w:rPr>
+      </w:pPr>
+      <w:r>
+        <w:rPr>
+          <w:sz w:val="24"/>
+          <w:szCs w:val="24"/>
+          <w:lang w:val="hu-HU"/>
+        </w:rPr>
+        <w:pict>
+          <v:shape id="_x0000_i1051" type="#_x0000_t75" style="width:241.5pt;height:158.25pt">
+            <v:imagedata r:id="rId33" o:title=""/>
+          </v:shape>
+        </w:pict>
+      </w:r>
+    </w:p>
+    <w:p>
+      <w:pPr>
+        <w:jc w:val="both"/>
+        <w:rPr>
+          <w:sz w:val="24"/>
+          <w:szCs w:val="24"/>
+          <w:lang w:val="hu-HU"/>
+        </w:rPr>
+      </w:pPr>
+    </w:p>
+    <w:p>
+      <w:pPr>
+        <w:jc w:val="both"/>
+        <w:rPr>
+          <w:sz w:val="24"/>
+          <w:szCs w:val="24"/>
+          <w:lang w:val="hu-HU"/>
+        </w:rPr>
+      </w:pPr>
+    </w:p>
+    <w:p>
+      <w:pPr>
+        <w:jc w:val="both"/>
+        <w:rPr>
+          <w:sz w:val="24"/>
+          <w:szCs w:val="24"/>
+          <w:lang w:val="hu-HU"/>
+        </w:rPr>
+      </w:pPr>
+    </w:p>
+    <w:p>
+      <w:pPr>
+        <w:jc w:val="both"/>
+        <w:rPr>
+          <w:sz w:val="24"/>
+          <w:szCs w:val="24"/>
+          <w:lang w:val="hu-HU"/>
+        </w:rPr>
+      </w:pPr>
+    </w:p>
+    <w:p>
+      <w:pPr>
+        <w:jc w:val="both"/>
+        <w:rPr>
+          <w:sz w:val="24"/>
+          <w:szCs w:val="24"/>
+          <w:lang w:val="hu-HU"/>
+        </w:rPr>
+      </w:pPr>
+    </w:p>
+    <w:p>
+      <w:pPr>
+        <w:jc w:val="both"/>
+        <w:rPr>
+          <w:sz w:val="24"/>
+          <w:szCs w:val="24"/>
+          <w:lang w:val="hu-HU"/>
+        </w:rPr>
+      </w:pPr>
+    </w:p>
+    <w:p>
+      <w:pPr>
+        <w:jc w:val="both"/>
+        <w:rPr>
+          <w:sz w:val="24"/>
+          <w:szCs w:val="24"/>
+          <w:lang w:val="hu-HU"/>
+        </w:rPr>
+      </w:pPr>
+    </w:p>
+    <w:p>
+      <w:pPr>
+        <w:jc w:val="both"/>
+        <w:rPr>
+          <w:sz w:val="24"/>
+          <w:szCs w:val="24"/>
+          <w:lang w:val="hu-HU"/>
+        </w:rPr>
+      </w:pPr>
+    </w:p>
+    <w:p>
+      <w:pPr>
+        <w:pStyle w:val="Heading2"/>
         <w:rPr>
           <w:sz w:val="48"/>
           <w:szCs w:val="48"/>
@@ -2256,322 +2084,283 @@
           <w:sz w:val="48"/>
           <w:szCs w:val="48"/>
         </w:rPr>
-        <w:t>MySQL</w:t>
-      </w:r>
-    </w:p>
-    <w:p>
-      <w:pPr>
-        <w:jc w:val="both"/>
-        <w:rPr>
-          <w:lang w:val="hu-HU"/>
-        </w:rPr>
-      </w:pPr>
-      <w:r>
-        <w:rPr>
-          <w:sz w:val="20"/>
-          <w:szCs w:val="20"/>
-          <w:lang w:val="hu-HU"/>
-        </w:rPr>
-        <w:t xml:space="preserve">Forrás: </w:t>
-      </w:r>
-      <w:hyperlink r:id="rId33" w:history="1">
-        <w:r>
-          <w:rPr>
-            <w:sz w:val="20"/>
-            <w:szCs w:val="20"/>
-            <w:lang w:val="hu-HU"/>
-          </w:rPr>
-          <w:t>https://dev.mysql.com/doc/refman/8.0/en/what-is-mysql.html</w:t>
-        </w:r>
-      </w:hyperlink>
-    </w:p>
-    <w:p>
-      <w:pPr>
-        <w:jc w:val="both"/>
-        <w:rPr>
-          <w:sz w:val="24"/>
-          <w:szCs w:val="24"/>
-          <w:lang w:val="hu-HU"/>
-        </w:rPr>
-      </w:pPr>
-      <w:r>
-        <w:rPr>
-          <w:sz w:val="24"/>
-          <w:szCs w:val="24"/>
-          <w:lang w:val="hu-HU"/>
-        </w:rPr>
-        <w:t>A MySQL egy relációs adatbázis-kezelő rendszer. A relációs adatbázisok külön táblákban tárolják az adatokat, ahelyett, hogy az összes adatot egyetlen nagy tárhelybe helyeznék el. A logikai modell az adatbázisok, táblák, nézetek, sorok és oszlopok mint objektumok révén rugalmas programozási környezetet kínál. Az adatmezőkhöz számos adattípus közül választhatunk, és a mezők  közötti kapcsolatokat is szabályozhatjuk attól függően, hogy egy az egyhez (1:1), egy a többhöz (1:N) vagy több a többhöz (N:M) kapcsolatról van szó. Ezen kívül további tulajdonságokat rendelhetünk az egyes mezőkhöz (pl. egyedi, kötelező vagy nem kötelező, automatikus növelés, stb.). Az adatbázis érvényesíti ezeket a szabályokat, így egy jól megtervezett adatbázis esetén az alkalmazás soha nem lát inkonzisztens, duplikált, árva, elavult vagy hiányzó adatokat.</w:t>
-      </w:r>
-    </w:p>
-    <w:p>
-      <w:pPr>
-        <w:jc w:val="both"/>
-        <w:rPr>
-          <w:sz w:val="24"/>
-          <w:szCs w:val="24"/>
-          <w:lang w:val="hu-HU"/>
-        </w:rPr>
-      </w:pPr>
-      <w:r>
-        <w:rPr>
-          <w:sz w:val="24"/>
-          <w:szCs w:val="24"/>
-          <w:lang w:val="hu-HU"/>
-        </w:rPr>
-        <w:t>A MySQL név SQL része a „Structured Query Language” rövidítése. Az SQL az adatbázisok elérésére használt legelterjedtebb szabványosított nyelv. A programozási környezettől függően közvetlenül futathatjuk az SQL utasításokat (például jelentések létrehozásához), egy másik nyelven írt kódba is beágyazhatjuk, vagy nyelvspecifikus API-t használhatunk, amely elrejti az SQL szintaxist.</w:t>
-      </w:r>
-    </w:p>
-    <w:p>
-      <w:pPr>
-        <w:jc w:val="both"/>
-        <w:rPr>
-          <w:sz w:val="24"/>
-          <w:szCs w:val="24"/>
-          <w:lang w:val="hu-HU"/>
-        </w:rPr>
-      </w:pPr>
-      <w:r>
-        <w:rPr>
-          <w:sz w:val="24"/>
-          <w:szCs w:val="24"/>
-          <w:lang w:val="hu-HU"/>
-        </w:rPr>
-        <w:t>A MySQL adatbázis szerver nagyon gyors, megbízható, méretezhető és könnyen használható. A MySQL szerver kényelmesen futhat asztali számítógépen vagy laptopon, más alkalmazások, webszerverek mellett, kevés figyelmet igényel. Eredetileg nagy adatbázisok kezelésére fejlesztették ki, és évek óta sikeresen használják nagy igénybevételt jelentő éles környezetben. A funkciók gazdag és hasznos készletét kínálja, miközben folyamatos fejlesztés alatt áll. Kapcsolódása, sebessége és biztonsága miatt a MySQL szerver kiválóan alkalmas az internetes adatbázisok elérésére.</w:t>
-      </w:r>
-    </w:p>
-    <w:p>
-      <w:pPr>
-        <w:jc w:val="both"/>
-        <w:rPr>
-          <w:sz w:val="24"/>
-          <w:szCs w:val="24"/>
-          <w:lang w:val="hu-HU"/>
-        </w:rPr>
-      </w:pPr>
-    </w:p>
-    <w:p>
-      <w:pPr>
-        <w:pStyle w:val="Heading6"/>
-        <w:rPr>
-          <w:sz w:val="28"/>
-          <w:szCs w:val="28"/>
-        </w:rPr>
-      </w:pPr>
-      <w:r>
-        <w:rPr>
-          <w:sz w:val="28"/>
-          <w:szCs w:val="28"/>
-        </w:rPr>
-        <w:t xml:space="preserve"> Az adatbázis szerkezete</w:t>
-      </w:r>
-    </w:p>
-    <w:p>
-      <w:pPr>
-        <w:jc w:val="both"/>
-        <w:rPr>
-          <w:sz w:val="20"/>
-          <w:szCs w:val="20"/>
-          <w:lang w:val="hu-HU"/>
-        </w:rPr>
-      </w:pPr>
-      <w:r>
-        <w:rPr>
-          <w:sz w:val="20"/>
-          <w:szCs w:val="20"/>
-          <w:lang w:val="hu-HU"/>
-        </w:rPr>
-        <w:t xml:space="preserve">Forrás: </w:t>
-      </w:r>
-      <w:hyperlink r:id="rId34" w:history="1">
-        <w:r>
-          <w:rPr>
-            <w:sz w:val="20"/>
-            <w:szCs w:val="20"/>
-            <w:lang w:val="hu-HU"/>
-          </w:rPr>
-          <w:t>https://arato.inf.unideb.hu/bujdoso.gyongyi/kurzusok/adatbazis/ea/adb_1ea_1_Alapok_2016.pdf</w:t>
-        </w:r>
-      </w:hyperlink>
-    </w:p>
-    <w:p>
-      <w:pPr>
-        <w:jc w:val="both"/>
-        <w:rPr>
-          <w:sz w:val="24"/>
-          <w:szCs w:val="24"/>
-          <w:lang w:val="hu-HU"/>
-        </w:rPr>
-      </w:pPr>
-      <w:r>
-        <w:rPr>
-          <w:sz w:val="24"/>
-          <w:szCs w:val="24"/>
-          <w:lang w:val="hu-HU"/>
-        </w:rPr>
-        <w:t>Az adatbázis az adatok és a köztük lévő összefüggések rendszere, amelyet egymás mellett tárolunk. A relációs adatmodellben az adatokat egymással logikai kapcsolatban álló táblákba rendszerezzük. Ennek során követelmény, hogy minden oszlopnak egyértelmű neve van, minden sorban ugyanazok az oszlopok vannak, az oszlopokban található adatok meghatározott értéket vehetnek fel, az oszlopok soronként csak egy értéket vehetnek fel, és  a táblát a neve egyértelműen azonosítja.</w:t>
-      </w:r>
-    </w:p>
-    <w:p>
-      <w:pPr>
-        <w:jc w:val="both"/>
-        <w:rPr>
-          <w:sz w:val="24"/>
-          <w:szCs w:val="24"/>
-          <w:lang w:val="hu-HU"/>
-        </w:rPr>
-      </w:pPr>
-      <w:r>
-        <w:rPr>
-          <w:sz w:val="24"/>
-          <w:szCs w:val="24"/>
-          <w:lang w:val="hu-HU"/>
-        </w:rPr>
-        <w:t>A tábla a logikailag összetartozó adatokat foglalja össze.A tábla oszlopokból és sorokból áll, amelyeket mezőknek, illetve rekordoknak nevezünk. A rekord az adatbázis egy sora. Egy rekordban tároljuk az egymással összefüggő adatokat. Ezzel szemben a mező az adatbázis egy oszlopa, amelyben az egyedek tulajdonságértékeit tároljuk.</w:t>
-      </w:r>
-    </w:p>
-    <w:p>
-      <w:pPr>
-        <w:jc w:val="both"/>
-        <w:rPr>
-          <w:sz w:val="24"/>
-          <w:szCs w:val="24"/>
-          <w:lang w:val="hu-HU"/>
-        </w:rPr>
-      </w:pPr>
-      <w:r>
-        <w:rPr>
-          <w:sz w:val="24"/>
-          <w:szCs w:val="24"/>
-          <w:lang w:val="hu-HU"/>
-        </w:rPr>
-        <w:t>Az egyed az, amit le akarunk írni, amelynek az adatait tároljuk és gyűjtjük az adatbázisban. Az egyedet idegen szóval entitásnak nevezzük. Egyednek tekinthetünk például egy személyt. Az attribútum (vagyis tulajdonság) az egyed valamely jellemzője. Az egyed az attribútumok összességével jellemezhető. Egy személy egy jellemzője lehet például a neve. Az egyedre vonatkozóan megadott tulajdonságok összességét egyedtípusnak nevezzük. Az egyedre vonatkozóan megadott konkrét tulajdonságokat egyed-előfordulásnak nevezzük. Egy egyed-előfordulás például Kis Ede, aki 29 éves, 183 cm magas, kék szemű, barna hajú.</w:t>
-      </w:r>
-    </w:p>
-    <w:p>
-      <w:pPr>
-        <w:jc w:val="both"/>
-        <w:rPr>
-          <w:sz w:val="24"/>
-          <w:szCs w:val="24"/>
-          <w:lang w:val="hu-HU"/>
-        </w:rPr>
-      </w:pPr>
-      <w:r>
-        <w:rPr>
-          <w:sz w:val="24"/>
-          <w:szCs w:val="24"/>
-          <w:lang w:val="hu-HU"/>
-        </w:rPr>
-        <w:t>Elsődleges kulcsnak hívjuk a a tábla rekordjainak egyértelmű azonosítóját, ami egyedi értékekkel rendelkezik. Az idegen kulcs olyan azonosító, amelynek segítségével egy másik tábla elsődleges kulcsára hivatkozhatunk.</w:t>
-      </w:r>
-    </w:p>
-    <w:p>
-      <w:pPr>
-        <w:jc w:val="both"/>
-        <w:rPr>
-          <w:sz w:val="24"/>
-          <w:szCs w:val="24"/>
-          <w:lang w:val="hu-HU"/>
-        </w:rPr>
-      </w:pPr>
-    </w:p>
-    <w:p>
-      <w:pPr>
-        <w:jc w:val="both"/>
-        <w:rPr>
-          <w:lang w:val="hu-HU"/>
-        </w:rPr>
-      </w:pPr>
-    </w:p>
-    <w:p>
-      <w:pPr>
-        <w:pStyle w:val="Heading2"/>
-        <w:rPr>
-          <w:sz w:val="48"/>
-          <w:szCs w:val="48"/>
-        </w:rPr>
-      </w:pPr>
-      <w:r>
-        <w:rPr>
-          <w:sz w:val="48"/>
-          <w:szCs w:val="48"/>
-        </w:rPr>
-        <w:t>Adatbázis</w:t>
-      </w:r>
-    </w:p>
-    <w:p>
-      <w:pPr>
-        <w:jc w:val="both"/>
-        <w:rPr>
-          <w:lang w:val="hu-HU"/>
-        </w:rPr>
-      </w:pPr>
-    </w:p>
-    <w:p>
-      <w:pPr>
-        <w:jc w:val="both"/>
-        <w:rPr>
-          <w:sz w:val="24"/>
-          <w:szCs w:val="24"/>
-          <w:lang w:val="hu-HU"/>
-        </w:rPr>
-      </w:pPr>
-      <w:r>
-        <w:rPr>
-          <w:sz w:val="24"/>
-          <w:szCs w:val="24"/>
-          <w:lang w:val="hu-HU"/>
-        </w:rPr>
-        <w:t>A munkaközvetítő alkalmazásunk adatbázisának tervezésekor hatékonysági szempontokat is figyelembe vettünk, ennek fényében a lehető legátláthatóbb szerkezet kialakítására törekedtünk. Elvileg lehetséges lett volna külön tábla létrehozása mind a munkaadók, mint a munkakeresők számára. Azonban több szempontból is optimálisabb megoldásnak tűnt, ha az összes felhasználót egy táblában tartjuk nyilván, és szerepkörökkel különböztetjük meg őket. Ezáltal további típusú felhasználó is könnyen definiálható, mint például az adminisztrátor.</w:t>
-      </w:r>
-    </w:p>
-    <w:p>
-      <w:pPr>
-        <w:jc w:val="both"/>
-        <w:rPr>
-          <w:sz w:val="20"/>
-          <w:szCs w:val="20"/>
-          <w:lang w:val="hu-HU"/>
-        </w:rPr>
-      </w:pPr>
-      <w:r>
-        <w:rPr>
-          <w:sz w:val="20"/>
-          <w:szCs w:val="20"/>
-          <w:lang w:val="hu-HU"/>
-        </w:rPr>
-        <w:t>Forrás EK szerkesztő program: https://erdplus.com/standalone</w:t>
-      </w:r>
-    </w:p>
-    <w:p>
-      <w:pPr>
-        <w:jc w:val="both"/>
-        <w:rPr>
-          <w:lang w:val="hu-HU"/>
-        </w:rPr>
-      </w:pPr>
-      <w:r>
-        <w:rPr>
-          <w:lang w:val="hu-HU"/>
-        </w:rPr>
-        <w:t>Az adatbázisunk kezdeti EK diagramja a következő:</w:t>
-      </w:r>
-    </w:p>
-    <w:p>
-      <w:pPr>
-        <w:jc w:val="both"/>
-        <w:rPr>
-          <w:lang w:val="hu-HU"/>
-        </w:rPr>
-      </w:pPr>
-    </w:p>
-    <w:p>
-      <w:pPr>
-        <w:jc w:val="both"/>
-        <w:rPr>
-          <w:lang w:val="hu-HU"/>
-        </w:rPr>
-      </w:pPr>
+        <w:t>REACT (webes frontend)</w:t>
+      </w:r>
+    </w:p>
+    <w:p>
+      <w:pPr>
+        <w:jc w:val="both"/>
+        <w:rPr>
+          <w:lang w:val="hu-HU"/>
+        </w:rPr>
+      </w:pPr>
+    </w:p>
+    <w:p>
+      <w:pPr>
+        <w:jc w:val="both"/>
+        <w:rPr>
+          <w:sz w:val="24"/>
+          <w:szCs w:val="24"/>
+          <w:lang w:val="hu-HU"/>
+        </w:rPr>
+      </w:pPr>
+      <w:r>
+        <w:rPr>
+          <w:sz w:val="24"/>
+          <w:szCs w:val="24"/>
+          <w:lang w:val="hu-HU"/>
+        </w:rPr>
+        <w:t>A React (vagy React JS) egy olyan JavaScript nyelven írt nyílt forráskódú könyvtár, ami elősegíti a felhasználói felületek programozását, elsősorban webes alkalmazások létrehozását. A könyvtár alapú megközelítés lehetővé teszi, hogy a fejlesztő teljes szabadsággal rendelkezzen a fejlesztésre használt technológiák kiválasztásában. Vagyis eldöntheti, hogy a React könyvtárból csupán egyetlen komponenst hív segítségül, vagy hogy akár a React legyen a fejlesztői környezetének súlypontja. Szemben egy keretrendszerrel, ami nagymértékben meghatározza és előírja a fejlesztés szabályait, kereteit.</w:t>
+      </w:r>
+    </w:p>
+    <w:p>
+      <w:pPr>
+        <w:jc w:val="both"/>
+        <w:rPr>
+          <w:lang w:val="hu-HU"/>
+        </w:rPr>
+      </w:pPr>
+    </w:p>
+    <w:p>
+      <w:pPr>
+        <w:jc w:val="both"/>
+        <w:rPr>
+          <w:sz w:val="24"/>
+          <w:szCs w:val="24"/>
+          <w:lang w:val="hu-HU"/>
+        </w:rPr>
+      </w:pPr>
+      <w:r>
+        <w:rPr>
+          <w:sz w:val="24"/>
+          <w:szCs w:val="24"/>
+          <w:lang w:val="hu-HU"/>
+        </w:rPr>
+        <w:t>A React előnyei:</w:t>
+      </w:r>
+    </w:p>
+    <w:p>
+      <w:pPr>
+        <w:ind w:left="360" w:hanging="360"/>
+        <w:jc w:val="both"/>
+        <w:rPr>
+          <w:sz w:val="24"/>
+          <w:szCs w:val="24"/>
+          <w:lang w:val="hu-HU"/>
+        </w:rPr>
+      </w:pPr>
+      <w:r>
+        <w:rPr>
+          <w:sz w:val="24"/>
+          <w:szCs w:val="24"/>
+          <w:lang w:val="hu-HU"/>
+        </w:rPr>
+        <w:t>-</w:t>
+      </w:r>
+      <w:r>
+        <w:rPr>
+          <w:sz w:val="24"/>
+          <w:szCs w:val="24"/>
+          <w:lang w:val="hu-HU"/>
+        </w:rPr>
+        <w:tab/>
+        <w:t>megkönnyíti komponensek írását;</w:t>
+      </w:r>
+    </w:p>
+    <w:p>
+      <w:pPr>
+        <w:ind w:left="360" w:hanging="360"/>
+        <w:jc w:val="both"/>
+        <w:rPr>
+          <w:sz w:val="24"/>
+          <w:szCs w:val="24"/>
+          <w:lang w:val="hu-HU"/>
+        </w:rPr>
+      </w:pPr>
+      <w:r>
+        <w:rPr>
+          <w:sz w:val="24"/>
+          <w:szCs w:val="24"/>
+          <w:lang w:val="hu-HU"/>
+        </w:rPr>
+        <w:t>-</w:t>
+      </w:r>
+      <w:r>
+        <w:rPr>
+          <w:sz w:val="24"/>
+          <w:szCs w:val="24"/>
+          <w:lang w:val="hu-HU"/>
+        </w:rPr>
+        <w:tab/>
+        <w:t>újra felhasználható komponensekkel növeli a hatékonyságot, átláthatóságot</w:t>
+      </w:r>
+    </w:p>
+    <w:p>
+      <w:pPr>
+        <w:ind w:left="360" w:hanging="360"/>
+        <w:jc w:val="both"/>
+        <w:rPr>
+          <w:sz w:val="24"/>
+          <w:szCs w:val="24"/>
+          <w:lang w:val="hu-HU"/>
+        </w:rPr>
+      </w:pPr>
+      <w:r>
+        <w:rPr>
+          <w:sz w:val="24"/>
+          <w:szCs w:val="24"/>
+          <w:lang w:val="hu-HU"/>
+        </w:rPr>
+        <w:t>-</w:t>
+      </w:r>
+      <w:r>
+        <w:rPr>
+          <w:sz w:val="24"/>
+          <w:szCs w:val="24"/>
+          <w:lang w:val="hu-HU"/>
+        </w:rPr>
+        <w:tab/>
+        <w:t>keresőmotor-barát forráskód megjelenítés</w:t>
+      </w:r>
+    </w:p>
+    <w:p>
+      <w:pPr>
+        <w:ind w:left="360" w:hanging="360"/>
+        <w:jc w:val="both"/>
+        <w:rPr>
+          <w:sz w:val="24"/>
+          <w:szCs w:val="24"/>
+          <w:lang w:val="hu-HU"/>
+        </w:rPr>
+      </w:pPr>
+      <w:r>
+        <w:rPr>
+          <w:sz w:val="24"/>
+          <w:szCs w:val="24"/>
+          <w:lang w:val="hu-HU"/>
+        </w:rPr>
+        <w:t>-</w:t>
+      </w:r>
+      <w:r>
+        <w:rPr>
+          <w:sz w:val="24"/>
+          <w:szCs w:val="24"/>
+          <w:lang w:val="hu-HU"/>
+        </w:rPr>
+        <w:tab/>
+        <w:t>magas népszerűsége miatt széleskörű fejlesztési támogatás</w:t>
+      </w:r>
+    </w:p>
+    <w:p>
+      <w:pPr>
+        <w:ind w:left="360" w:hanging="360"/>
+        <w:jc w:val="both"/>
+        <w:rPr>
+          <w:sz w:val="24"/>
+          <w:szCs w:val="24"/>
+          <w:lang w:val="hu-HU"/>
+        </w:rPr>
+      </w:pPr>
+      <w:r>
+        <w:rPr>
+          <w:sz w:val="24"/>
+          <w:szCs w:val="24"/>
+          <w:lang w:val="hu-HU"/>
+        </w:rPr>
+        <w:t>-</w:t>
+      </w:r>
+      <w:r>
+        <w:rPr>
+          <w:sz w:val="24"/>
+          <w:szCs w:val="24"/>
+          <w:lang w:val="hu-HU"/>
+        </w:rPr>
+        <w:tab/>
+        <w:t>további tökéletesítése várható a facebook-nak köszönhetően</w:t>
+      </w:r>
+    </w:p>
+    <w:p>
+      <w:pPr>
+        <w:ind w:left="360" w:hanging="360"/>
+        <w:jc w:val="both"/>
+        <w:rPr>
+          <w:sz w:val="24"/>
+          <w:szCs w:val="24"/>
+          <w:lang w:val="hu-HU"/>
+        </w:rPr>
+      </w:pPr>
+    </w:p>
+    <w:p>
+      <w:pPr>
+        <w:jc w:val="both"/>
+        <w:rPr>
+          <w:sz w:val="24"/>
+          <w:szCs w:val="24"/>
+          <w:lang w:val="hu-HU"/>
+        </w:rPr>
+      </w:pPr>
+    </w:p>
+    <w:p>
+      <w:pPr>
+        <w:jc w:val="both"/>
+        <w:rPr>
+          <w:sz w:val="24"/>
+          <w:szCs w:val="24"/>
+          <w:lang w:val="hu-HU"/>
+        </w:rPr>
+      </w:pPr>
+      <w:r>
+        <w:rPr>
+          <w:sz w:val="24"/>
+          <w:szCs w:val="24"/>
+          <w:lang w:val="hu-HU"/>
+        </w:rPr>
+        <w:t>A számítógépes alkalmazáshoz egyik fontos tulajdonsága az interaktivitás. A webes alkalmazások ezt jellemzően a böngészőben megjelenő HTML elemek közvetlen módosításával érik el.</w:t>
+      </w:r>
+    </w:p>
+    <w:p>
+      <w:pPr>
+        <w:jc w:val="both"/>
+        <w:rPr>
+          <w:sz w:val="24"/>
+          <w:szCs w:val="24"/>
+          <w:lang w:val="hu-HU"/>
+        </w:rPr>
+      </w:pPr>
+    </w:p>
+    <w:p>
+      <w:pPr>
+        <w:pStyle w:val="Heading4"/>
+        <w:rPr>
+          <w:sz w:val="24"/>
+          <w:szCs w:val="24"/>
+        </w:rPr>
+      </w:pPr>
+      <w:r>
+        <w:rPr>
+          <w:sz w:val="24"/>
+          <w:szCs w:val="24"/>
+        </w:rPr>
+        <w:t>DOM *(1)</w:t>
+      </w:r>
+    </w:p>
+    <w:p>
+      <w:pPr>
+        <w:jc w:val="both"/>
+        <w:rPr>
+          <w:sz w:val="24"/>
+          <w:szCs w:val="24"/>
+          <w:lang w:val="hu-HU"/>
+        </w:rPr>
+      </w:pPr>
+      <w:r>
+        <w:rPr>
+          <w:sz w:val="24"/>
+          <w:szCs w:val="24"/>
+          <w:lang w:val="hu-HU"/>
+        </w:rPr>
+        <w:t>A böngésző ablakát képező objektum a "document", ezen jelenik meg az összes HTML elem, az ezek felépítését leíró modell, a DOM (Document Object Model) ennek köszönheti a nevét. A HTML elemek jellemzően egymásba ágyazódnak, egy fához hasonló szerkezetet képezve.</w:t>
+      </w:r>
     </w:p>
     <w:p>
       <w:pPr>
@@ -2585,7 +2374,138 @@
           <w:lang w:val="hu-HU"/>
         </w:rPr>
         <w:pict>
-          <v:shape id="_x0000_i1049" type="#_x0000_t75" style="width:462.75pt;height:280.5pt">
+          <v:shape id="_x0000_i1052" type="#_x0000_t75" style="width:462pt;height:260.25pt">
+            <v:imagedata r:id="rId34" o:title=""/>
+          </v:shape>
+        </w:pict>
+      </w:r>
+    </w:p>
+    <w:p>
+      <w:pPr>
+        <w:jc w:val="both"/>
+        <w:rPr>
+          <w:lang w:val="hu-HU"/>
+        </w:rPr>
+      </w:pPr>
+    </w:p>
+    <w:p>
+      <w:pPr>
+        <w:jc w:val="both"/>
+        <w:rPr>
+          <w:sz w:val="24"/>
+          <w:szCs w:val="24"/>
+          <w:lang w:val="hu-HU"/>
+        </w:rPr>
+      </w:pPr>
+      <w:r>
+        <w:rPr>
+          <w:sz w:val="24"/>
+          <w:szCs w:val="24"/>
+          <w:lang w:val="hu-HU"/>
+        </w:rPr>
+        <w:t>A HTML elemek a tartalmat jelenítik meg, a CSS stílusok a megjelenés módját határozzák meg, az ilyen tartalmat és stílust pedig a JavaScript segítségével tudjuk elérni, módosítani.</w:t>
+      </w:r>
+    </w:p>
+    <w:p>
+      <w:pPr>
+        <w:jc w:val="both"/>
+        <w:rPr>
+          <w:sz w:val="24"/>
+          <w:szCs w:val="24"/>
+          <w:lang w:val="hu-HU"/>
+        </w:rPr>
+      </w:pPr>
+      <w:r>
+        <w:rPr>
+          <w:sz w:val="24"/>
+          <w:szCs w:val="24"/>
+          <w:lang w:val="hu-HU"/>
+        </w:rPr>
+        <w:t>A React előtti technológiák a böngészőben megjelenő elemeket közvetlenül manipulálták a DOM segítségével. Például egy felhasználó bejelentkezésekor egy JavaScript kód a böngésző jobb felső sarkában megjelenítette a felhasználó nevét, a bal oldalon behívta a felhasználó profilját, egy másik oszlopban megjelenítette a barátait is, majd a másik oldalon egy csevegő ablakot is fel kellett dobnia, és felette még ki kellett írnia, hogy hány új üzenetet és értesítést kapott.</w:t>
+      </w:r>
+    </w:p>
+    <w:p>
+      <w:pPr>
+        <w:jc w:val="both"/>
+        <w:rPr>
+          <w:sz w:val="24"/>
+          <w:szCs w:val="24"/>
+          <w:lang w:val="hu-HU"/>
+        </w:rPr>
+      </w:pPr>
+      <w:r>
+        <w:rPr>
+          <w:sz w:val="24"/>
+          <w:szCs w:val="24"/>
+          <w:lang w:val="hu-HU"/>
+        </w:rPr>
+        <w:t>A megírt kód a különböző böngészőkben néha eltérően viselkedett, és jelentős programozási ráfordítást jelentett, hogy egy weboldal a legtöbb böngészőben azonos módon jelenjen meg. A jQuery megjelenése erre adott választ, és nemcsak a böngészők közötti kompatibilitást segítette elő, hanem kis JavaScript könyvtárként a HTML elemek elérését és módosítását is egyszerűbbé tette. A fejlesztők idővel egyre nagyobb alkalmazásokat hoztak létre, ahol a JavaScript és az interaktivitás növekvő szerepet kapott. Megjelentek a JavaScript könyvtárak, amelyek az egyre több JS funkciót és fájlt rendszerbe szervezik. A felhasználói élmény növelése, a betöltési idők csökkentése céljából létrejöttek az egyoldalas alkalmazások  (SPA), és aszinkron kommunikációt elősegítő technológiák, mint például az AJAX. 2010 körül a Google által kifejlesztett Angular JS keretrendszer vált a webes alkalmazások fejlesztésének egyik meghatározó eszközévé. Ez már valóban nagy és összetett alkalmazások létrehozását tett lehetővé. A HTML, CSS és JavaScript kód továbbra is jellemzően elkülönült, a növekvő  interaktivitás miatt ezek összekapcsolása és kezelése egyre több JavaScript kód megírását igényelte. A DOM manipulálása egy összetett alkalmazásban egyre nehezebbé vált, hiszen egyetlen esemény akár több tucatnyi reakciót válthat ki, amelyek szintén további reakciókat eredményezhetnek. Ez megnehezíti az események és a hozzátartozó esetek átláthatóságát, karbantartását.</w:t>
+      </w:r>
+    </w:p>
+    <w:p>
+      <w:pPr>
+        <w:pStyle w:val="BodyText"/>
+      </w:pPr>
+      <w:r>
+        <w:t>A DOM manipuláció erőforrásigényes feladat: a böngésző megjeleníti a módosított elemet, és ekkor az oldal elrendezését is gyakran módosítania kell. Rádásul néhány JS keretrendszer felesleges DOM frissítéseket is végez, például egy hosszú lista egyetlen elemének módosulásakor akár a teljes listát újra építheti. A React alkotói erre a problémára hatékony megoldást adtak.</w:t>
+      </w:r>
+    </w:p>
+    <w:p>
+      <w:pPr>
+        <w:jc w:val="both"/>
+        <w:rPr>
+          <w:sz w:val="24"/>
+          <w:szCs w:val="24"/>
+          <w:lang w:val="hu-HU"/>
+        </w:rPr>
+      </w:pPr>
+    </w:p>
+    <w:p>
+      <w:pPr>
+        <w:pStyle w:val="Heading4"/>
+      </w:pPr>
+      <w:r>
+        <w:t xml:space="preserve">Virtuális DOM </w:t>
+      </w:r>
+      <w:r>
+        <w:rPr>
+          <w:sz w:val="24"/>
+          <w:szCs w:val="24"/>
+        </w:rPr>
+        <w:t>*(2)</w:t>
+      </w:r>
+    </w:p>
+    <w:p>
+      <w:pPr>
+        <w:jc w:val="both"/>
+        <w:rPr>
+          <w:sz w:val="24"/>
+          <w:szCs w:val="24"/>
+          <w:lang w:val="hu-HU"/>
+        </w:rPr>
+      </w:pPr>
+      <w:r>
+        <w:rPr>
+          <w:sz w:val="24"/>
+          <w:szCs w:val="24"/>
+          <w:lang w:val="hu-HU"/>
+        </w:rPr>
+        <w:t>A Reactben egy DOM objektumhoz egy virtuális DOM objektum kapcsolódik. Ezt a DOM objektum leegyszerűsített másolataként képzelhetjük el, ami nem látható a böngészőben. Ez hátránynak tűnik, de éppen ebből adódnak az előnyei. A módosítása ezáltal sokkal gyorsabb és egyszerűbb, hiszen ilyenkor semmi nem jelenik meg a képernyőn, a tényleges DOM nem módosul. A virtuális DOM változása esetén a React kizárólag azokat a DOM objektumokat frissíti, amelyek virtuális megfelelői módosultak, ami jelentősen jobb teljesítményt eredményez a többi hasonló technológiához képest.</w:t>
+      </w:r>
+    </w:p>
+    <w:p>
+      <w:pPr>
+        <w:jc w:val="both"/>
+        <w:rPr>
+          <w:lang w:val="hu-HU"/>
+        </w:rPr>
+      </w:pPr>
+      <w:r>
+        <w:rPr>
+          <w:lang w:val="hu-HU"/>
+        </w:rPr>
+        <w:pict>
+          <v:shape id="_x0000_i1053" type="#_x0000_t75" style="width:378.75pt;height:209.25pt">
             <v:imagedata r:id="rId35" o:title=""/>
           </v:shape>
         </w:pict>
@@ -2609,16 +2529,15 @@
     </w:p>
     <w:p>
       <w:pPr>
-        <w:spacing w:after="200" w:line="276" w:lineRule="auto"/>
-        <w:jc w:val="both"/>
-        <w:rPr>
-          <w:lang w:val="hu-HU"/>
-        </w:rPr>
-      </w:pPr>
-    </w:p>
-    <w:p>
-      <w:pPr>
-        <w:pStyle w:val="Heading2"/>
+        <w:jc w:val="both"/>
+        <w:rPr>
+          <w:lang w:val="hu-HU"/>
+        </w:rPr>
+      </w:pPr>
+    </w:p>
+    <w:p>
+      <w:pPr>
+        <w:pStyle w:val="Heading5"/>
         <w:rPr>
           <w:sz w:val="48"/>
           <w:szCs w:val="48"/>
@@ -2629,6 +2548,303 @@
           <w:sz w:val="48"/>
           <w:szCs w:val="48"/>
         </w:rPr>
+        <w:t xml:space="preserve">MySQL </w:t>
+      </w:r>
+      <w:r>
+        <w:rPr>
+          <w:sz w:val="24"/>
+          <w:szCs w:val="24"/>
+        </w:rPr>
+        <w:t>*(3)</w:t>
+      </w:r>
+    </w:p>
+    <w:p>
+      <w:pPr>
+        <w:jc w:val="both"/>
+        <w:rPr>
+          <w:sz w:val="24"/>
+          <w:szCs w:val="24"/>
+          <w:lang w:val="hu-HU"/>
+        </w:rPr>
+      </w:pPr>
+      <w:r>
+        <w:rPr>
+          <w:sz w:val="24"/>
+          <w:szCs w:val="24"/>
+          <w:lang w:val="hu-HU"/>
+        </w:rPr>
+        <w:t>A MySQL egy relációs adatbázis-kezelő rendszer. A relációs adatbázisok külön táblákban tárolják az adatokat, ahelyett, hogy az összes adatot egyetlen nagy tárhelybe helyeznék el. A logikai modell az adatbázisok, táblák, nézetek, sorok és oszlopok mint objektumok révén rugalmas programozási környezetet kínál. Az adatmezőkhöz számos adattípus közül választhatunk, és a mezők  közötti kapcsolatokat is szabályozhatjuk attól függően, hogy egy az egyhez (1:1), egy a többhöz (1:N) vagy több a többhöz (N:M) kapcsolatról van szó. Ezen kívül további tulajdonságokat rendelhetünk az egyes mezőkhöz (pl. egyedi, kötelező vagy nem kötelező, automatikus növelés, stb.). Az adatbázis érvényesíti ezeket a szabályokat, így egy jól megtervezett adatbázis esetén az alkalmazás soha nem lát inkonzisztens, duplikált, árva, elavult vagy hiányzó adatokat.</w:t>
+      </w:r>
+    </w:p>
+    <w:p>
+      <w:pPr>
+        <w:jc w:val="both"/>
+        <w:rPr>
+          <w:sz w:val="24"/>
+          <w:szCs w:val="24"/>
+          <w:lang w:val="hu-HU"/>
+        </w:rPr>
+      </w:pPr>
+      <w:r>
+        <w:rPr>
+          <w:sz w:val="24"/>
+          <w:szCs w:val="24"/>
+          <w:lang w:val="hu-HU"/>
+        </w:rPr>
+        <w:t>A MySQL név SQL része a „Structured Query Language” rövidítése. Az SQL az adatbázisok elérésére használt legelterjedtebb szabványosított nyelv. A programozási környezettől függően közvetlenül futathatjuk az SQL utasításokat (például jelentések létrehozásához), egy másik nyelven írt kódba is beágyazhatjuk, vagy nyelvspecifikus API-t használhatunk, amely elrejti az SQL szintaxist.</w:t>
+      </w:r>
+    </w:p>
+    <w:p>
+      <w:pPr>
+        <w:pStyle w:val="BodyText"/>
+      </w:pPr>
+      <w:r>
+        <w:t>A MySQL adatbázis szerver nagyon gyors, megbízható, méretezhető és könnyen használható. A MySQL szerver kényelmesen futhat asztali számítógépen vagy laptopon, más alkalmazások, webszerverek mellett, kevés figyelmet igényel. Eredetileg nagy adatbázisok kezelésére fejlesztették ki, és évek óta sikeresen használják nagy igénybevételt jelentő éles környezetben. A funkciók gazdag és hasznos készletét kínálja, miközben folyamatos fejlesztés alatt áll. Kapcsolódása, sebessége és biztonsága miatt a MySQL szerver kiválóan alkalmas az internetes adatbázisok elérésére.</w:t>
+      </w:r>
+    </w:p>
+    <w:p>
+      <w:pPr>
+        <w:jc w:val="both"/>
+        <w:rPr>
+          <w:sz w:val="24"/>
+          <w:szCs w:val="24"/>
+          <w:lang w:val="hu-HU"/>
+        </w:rPr>
+      </w:pPr>
+    </w:p>
+    <w:p>
+      <w:pPr>
+        <w:pStyle w:val="Heading6"/>
+      </w:pPr>
+      <w:r>
+        <w:rPr>
+          <w:sz w:val="28"/>
+          <w:szCs w:val="28"/>
+        </w:rPr>
+        <w:t xml:space="preserve"> Az adatbázis szerkezete </w:t>
+      </w:r>
+      <w:r>
+        <w:t>*(4)</w:t>
+      </w:r>
+    </w:p>
+    <w:p>
+      <w:pPr>
+        <w:jc w:val="both"/>
+        <w:rPr>
+          <w:sz w:val="24"/>
+          <w:szCs w:val="24"/>
+          <w:lang w:val="hu-HU"/>
+        </w:rPr>
+      </w:pPr>
+      <w:r>
+        <w:rPr>
+          <w:sz w:val="24"/>
+          <w:szCs w:val="24"/>
+          <w:lang w:val="hu-HU"/>
+        </w:rPr>
+        <w:t>Az adatbázis az adatok és a köztük lévő összefüggések rendszere, amelyet egymás mellett tárolunk. A relációs adatmodellben az adatokat egymással logikai kapcsolatban álló táblákba rendszerezzük. Ennek során követelmény, hogy minden oszlopnak egyértelmű neve van, minden sorban ugyanazok az oszlopok vannak, az oszlopokban található adatok meghatározott értéket vehetnek fel, az oszlopok soronként csak egy értéket vehetnek fel, és  a táblát a neve egyértelműen azonosítja.</w:t>
+      </w:r>
+    </w:p>
+    <w:p>
+      <w:pPr>
+        <w:jc w:val="both"/>
+        <w:rPr>
+          <w:sz w:val="24"/>
+          <w:szCs w:val="24"/>
+          <w:lang w:val="hu-HU"/>
+        </w:rPr>
+      </w:pPr>
+      <w:r>
+        <w:rPr>
+          <w:sz w:val="24"/>
+          <w:szCs w:val="24"/>
+          <w:lang w:val="hu-HU"/>
+        </w:rPr>
+        <w:t>A tábla a logikailag összetartozó adatokat foglalja össze.A tábla oszlopokból és sorokból áll, amelyeket mezőknek, illetve rekordoknak nevezünk. A rekord az adatbázis egy sora. Egy rekordban tároljuk az egymással összefüggő adatokat. Ezzel szemben a mező az adatbázis egy oszlopa, amelyben az egyedek tulajdonságértékeit tároljuk.</w:t>
+      </w:r>
+    </w:p>
+    <w:p>
+      <w:pPr>
+        <w:jc w:val="both"/>
+        <w:rPr>
+          <w:sz w:val="24"/>
+          <w:szCs w:val="24"/>
+          <w:lang w:val="hu-HU"/>
+        </w:rPr>
+      </w:pPr>
+      <w:r>
+        <w:rPr>
+          <w:sz w:val="24"/>
+          <w:szCs w:val="24"/>
+          <w:lang w:val="hu-HU"/>
+        </w:rPr>
+        <w:t>Az egyed az, amit le akarunk írni, amelynek az adatait tároljuk és gyűjtjük az adatbázisban. Az egyedet idegen szóval entitásnak nevezzük. Egyednek tekinthetünk például egy személyt. Az attribútum (vagyis tulajdonság) az egyed valamely jellemzője. Az egyed az attribútumok összességével jellemezhető. Egy személy egy jellemzője lehet például a neve. Az egyedre vonatkozóan megadott tulajdonságok összességét egyedtípusnak nevezzük. Az egyedre vonatkozóan megadott konkrét tulajdonságokat egyed-előfordulásnak nevezzük. Egy egyed-előfordulás például Kis Ede, aki 29 éves, 183 cm magas, kék szemű, barna hajú.</w:t>
+      </w:r>
+    </w:p>
+    <w:p>
+      <w:pPr>
+        <w:jc w:val="both"/>
+        <w:rPr>
+          <w:sz w:val="24"/>
+          <w:szCs w:val="24"/>
+          <w:lang w:val="hu-HU"/>
+        </w:rPr>
+      </w:pPr>
+      <w:r>
+        <w:rPr>
+          <w:sz w:val="24"/>
+          <w:szCs w:val="24"/>
+          <w:lang w:val="hu-HU"/>
+        </w:rPr>
+        <w:t>Elsődleges kulcsnak hívjuk a a tábla rekordjainak egyértelmű azonosítóját, ami egyedi értékekkel rendelkezik. Az idegen kulcs olyan azonosító, amelynek segítségével egy másik tábla elsődleges kulcsára hivatkozhatunk.</w:t>
+      </w:r>
+    </w:p>
+    <w:p>
+      <w:pPr>
+        <w:jc w:val="both"/>
+        <w:rPr>
+          <w:sz w:val="24"/>
+          <w:szCs w:val="24"/>
+          <w:lang w:val="hu-HU"/>
+        </w:rPr>
+      </w:pPr>
+    </w:p>
+    <w:p>
+      <w:pPr>
+        <w:jc w:val="both"/>
+        <w:rPr>
+          <w:lang w:val="hu-HU"/>
+        </w:rPr>
+      </w:pPr>
+    </w:p>
+    <w:p>
+      <w:pPr>
+        <w:pStyle w:val="Heading2"/>
+        <w:rPr>
+          <w:sz w:val="48"/>
+          <w:szCs w:val="48"/>
+        </w:rPr>
+      </w:pPr>
+      <w:r>
+        <w:rPr>
+          <w:sz w:val="48"/>
+          <w:szCs w:val="48"/>
+        </w:rPr>
+        <w:t>Adatbázis</w:t>
+      </w:r>
+    </w:p>
+    <w:p>
+      <w:pPr>
+        <w:jc w:val="both"/>
+        <w:rPr>
+          <w:lang w:val="hu-HU"/>
+        </w:rPr>
+      </w:pPr>
+    </w:p>
+    <w:p>
+      <w:pPr>
+        <w:jc w:val="both"/>
+        <w:rPr>
+          <w:sz w:val="24"/>
+          <w:szCs w:val="24"/>
+          <w:lang w:val="hu-HU"/>
+        </w:rPr>
+      </w:pPr>
+      <w:r>
+        <w:rPr>
+          <w:sz w:val="24"/>
+          <w:szCs w:val="24"/>
+          <w:lang w:val="hu-HU"/>
+        </w:rPr>
+        <w:t>A munkaközvetítő alkalmazásunk adatbázisának tervezésekor hatékonysági szempontokat is figyelembe vettünk, ennek fényében a lehető legátláthatóbb szerkezet kialakítására törekedtünk. Elvileg lehetséges lett volna külön tábla létrehozása mind a munkaadók, mint a munkakeresők számára. Azonban több szempontból is optimálisabb megoldásnak tűnt, ha az összes felhasználót egy táblában tartjuk nyilván, és szerepkörökkel különböztetjük meg őket. Ezáltal további típusú felhasználó is könnyen definiálható, mint például az adminisztrátor.</w:t>
+      </w:r>
+    </w:p>
+    <w:p>
+      <w:pPr>
+        <w:jc w:val="both"/>
+        <w:rPr>
+          <w:lang w:val="hu-HU"/>
+        </w:rPr>
+      </w:pPr>
+      <w:r>
+        <w:rPr>
+          <w:lang w:val="hu-HU"/>
+        </w:rPr>
+        <w:t>Az adatbázisunk kezdeti EK diagramja a következő:</w:t>
+      </w:r>
+    </w:p>
+    <w:p>
+      <w:pPr>
+        <w:jc w:val="both"/>
+        <w:rPr>
+          <w:lang w:val="hu-HU"/>
+        </w:rPr>
+      </w:pPr>
+    </w:p>
+    <w:p>
+      <w:pPr>
+        <w:jc w:val="both"/>
+        <w:rPr>
+          <w:lang w:val="hu-HU"/>
+        </w:rPr>
+      </w:pPr>
+    </w:p>
+    <w:p>
+      <w:pPr>
+        <w:jc w:val="both"/>
+        <w:rPr>
+          <w:lang w:val="hu-HU"/>
+        </w:rPr>
+      </w:pPr>
+      <w:r>
+        <w:rPr>
+          <w:lang w:val="hu-HU"/>
+        </w:rPr>
+        <w:pict>
+          <v:shape id="_x0000_i1054" type="#_x0000_t75" style="width:462.75pt;height:280.5pt">
+            <v:imagedata r:id="rId36" o:title=""/>
+          </v:shape>
+        </w:pict>
+      </w:r>
+    </w:p>
+    <w:p>
+      <w:pPr>
+        <w:jc w:val="both"/>
+        <w:rPr>
+          <w:lang w:val="hu-HU"/>
+        </w:rPr>
+      </w:pPr>
+    </w:p>
+    <w:p>
+      <w:pPr>
+        <w:jc w:val="both"/>
+        <w:rPr>
+          <w:lang w:val="hu-HU"/>
+        </w:rPr>
+      </w:pPr>
+    </w:p>
+    <w:p>
+      <w:pPr>
+        <w:spacing w:after="200" w:line="276" w:lineRule="auto"/>
+        <w:jc w:val="both"/>
+        <w:rPr>
+          <w:lang w:val="hu-HU"/>
+        </w:rPr>
+      </w:pPr>
+    </w:p>
+    <w:p>
+      <w:pPr>
+        <w:pStyle w:val="Heading2"/>
+        <w:rPr>
+          <w:sz w:val="48"/>
+          <w:szCs w:val="48"/>
+        </w:rPr>
+      </w:pPr>
+      <w:r>
+        <w:rPr>
+          <w:sz w:val="48"/>
+          <w:szCs w:val="48"/>
+        </w:rPr>
         <w:t>WCF</w:t>
       </w:r>
     </w:p>
@@ -2647,7 +2863,7 @@
         </w:rPr>
         <w:t xml:space="preserve">Forrás: </w:t>
       </w:r>
-      <w:hyperlink r:id="rId36" w:history="1">
+      <w:hyperlink r:id="rId37" w:history="1">
         <w:r>
           <w:rPr>
             <w:rStyle w:val="Hyperlink"/>
@@ -3011,10 +3227,336 @@
     <w:p>
       <w:pPr>
         <w:pStyle w:val="ListParagraph"/>
-        <w:jc w:val="both"/>
-        <w:rPr>
-          <w:sz w:val="24"/>
-          <w:szCs w:val="24"/>
+        <w:jc w:val="center"/>
+        <w:rPr>
+          <w:sz w:val="56"/>
+          <w:szCs w:val="56"/>
+          <w:lang w:val="hu-HU"/>
+        </w:rPr>
+      </w:pPr>
+      <w:r>
+        <w:rPr>
+          <w:sz w:val="56"/>
+          <w:szCs w:val="56"/>
+          <w:lang w:val="hu-HU"/>
+        </w:rPr>
+        <w:t>További fejlesztési lehetőségek</w:t>
+      </w:r>
+    </w:p>
+    <w:p>
+      <w:pPr>
+        <w:pStyle w:val="BodyText"/>
+      </w:pPr>
+      <w:r>
+        <w:t>A felhasználó igényein túlmenően a további funkciókkal egészíthető ki az alkalmazás.</w:t>
+      </w:r>
+    </w:p>
+    <w:p>
+      <w:pPr>
+        <w:pStyle w:val="ListParagraph"/>
+        <w:ind w:left="360" w:hanging="360"/>
+        <w:jc w:val="both"/>
+        <w:rPr>
+          <w:sz w:val="24"/>
+          <w:szCs w:val="24"/>
+          <w:lang w:val="hu-HU"/>
+        </w:rPr>
+      </w:pPr>
+      <w:r>
+        <w:rPr>
+          <w:sz w:val="24"/>
+          <w:szCs w:val="24"/>
+          <w:lang w:val="hu-HU"/>
+        </w:rPr>
+        <w:t xml:space="preserve">- </w:t>
+      </w:r>
+      <w:r>
+        <w:rPr>
+          <w:sz w:val="24"/>
+          <w:szCs w:val="24"/>
+          <w:lang w:val="hu-HU"/>
+        </w:rPr>
+        <w:tab/>
+        <w:t xml:space="preserve">A program minden esetben ésszerű alapértelmezett értékekkel indul, de igény szerint elmenthető </w:t>
+      </w:r>
+      <w:r>
+        <w:rPr>
+          <w:b/>
+          <w:bCs/>
+          <w:sz w:val="24"/>
+          <w:szCs w:val="24"/>
+          <w:lang w:val="hu-HU"/>
+        </w:rPr>
+        <w:t>egyedi beállítások</w:t>
+      </w:r>
+      <w:r>
+        <w:rPr>
+          <w:sz w:val="24"/>
+          <w:szCs w:val="24"/>
+          <w:lang w:val="hu-HU"/>
+        </w:rPr>
+        <w:t xml:space="preserve"> is részét képezhetik</w:t>
+      </w:r>
+    </w:p>
+    <w:p>
+      <w:pPr>
+        <w:pStyle w:val="ListParagraph"/>
+        <w:ind w:left="360" w:hanging="360"/>
+        <w:jc w:val="both"/>
+        <w:rPr>
+          <w:sz w:val="24"/>
+          <w:szCs w:val="24"/>
+          <w:lang w:val="hu-HU"/>
+        </w:rPr>
+      </w:pPr>
+      <w:r>
+        <w:rPr>
+          <w:sz w:val="24"/>
+          <w:szCs w:val="24"/>
+          <w:lang w:val="hu-HU"/>
+        </w:rPr>
+        <w:t>-</w:t>
+      </w:r>
+      <w:r>
+        <w:rPr>
+          <w:sz w:val="24"/>
+          <w:szCs w:val="24"/>
+          <w:lang w:val="hu-HU"/>
+        </w:rPr>
+        <w:tab/>
+        <w:t xml:space="preserve">A termék tábla számos </w:t>
+      </w:r>
+      <w:r>
+        <w:rPr>
+          <w:b/>
+          <w:bCs/>
+          <w:sz w:val="24"/>
+          <w:szCs w:val="24"/>
+          <w:lang w:val="hu-HU"/>
+        </w:rPr>
+        <w:t>további adatbázis mezővel</w:t>
+      </w:r>
+      <w:r>
+        <w:rPr>
+          <w:sz w:val="24"/>
+          <w:szCs w:val="24"/>
+          <w:lang w:val="hu-HU"/>
+        </w:rPr>
+        <w:t xml:space="preserve"> kiegészülhet, amely tárolhatja a raktározás közelebbi helyét (épület, polc, szint), vagy a termék további tulajdonságait, azonosítóit (vonalkód, lejárati dátum, stb.)</w:t>
+      </w:r>
+    </w:p>
+    <w:p>
+      <w:pPr>
+        <w:pStyle w:val="ListParagraph"/>
+        <w:ind w:left="360" w:hanging="360"/>
+        <w:jc w:val="both"/>
+        <w:rPr>
+          <w:sz w:val="24"/>
+          <w:szCs w:val="24"/>
+          <w:lang w:val="hu-HU"/>
+        </w:rPr>
+      </w:pPr>
+      <w:r>
+        <w:rPr>
+          <w:sz w:val="24"/>
+          <w:szCs w:val="24"/>
+          <w:lang w:val="hu-HU"/>
+        </w:rPr>
+        <w:t>-</w:t>
+      </w:r>
+      <w:r>
+        <w:rPr>
+          <w:sz w:val="24"/>
+          <w:szCs w:val="24"/>
+          <w:lang w:val="hu-HU"/>
+        </w:rPr>
+        <w:tab/>
+        <w:t xml:space="preserve">a program a termékeken kívül bármilyen </w:t>
+      </w:r>
+      <w:r>
+        <w:rPr>
+          <w:b/>
+          <w:bCs/>
+          <w:sz w:val="24"/>
+          <w:szCs w:val="24"/>
+          <w:lang w:val="hu-HU"/>
+        </w:rPr>
+        <w:t>további termék, szolgáltatás vagy erőforrás kezelésére</w:t>
+      </w:r>
+      <w:r>
+        <w:rPr>
+          <w:sz w:val="24"/>
+          <w:szCs w:val="24"/>
+          <w:lang w:val="hu-HU"/>
+        </w:rPr>
+        <w:t xml:space="preserve"> szolgálhat, legyen az ingatlan, pénzeszköz, vagy szállítási szolgáltatás.</w:t>
+      </w:r>
+    </w:p>
+    <w:p>
+      <w:pPr>
+        <w:pStyle w:val="ListParagraph"/>
+        <w:ind w:left="360" w:hanging="360"/>
+        <w:jc w:val="both"/>
+        <w:rPr>
+          <w:sz w:val="24"/>
+          <w:szCs w:val="24"/>
+          <w:lang w:val="hu-HU"/>
+        </w:rPr>
+      </w:pPr>
+      <w:r>
+        <w:rPr>
+          <w:sz w:val="24"/>
+          <w:szCs w:val="24"/>
+          <w:lang w:val="hu-HU"/>
+        </w:rPr>
+        <w:t>-</w:t>
+      </w:r>
+      <w:r>
+        <w:rPr>
+          <w:sz w:val="24"/>
+          <w:szCs w:val="24"/>
+          <w:lang w:val="hu-HU"/>
+        </w:rPr>
+        <w:tab/>
+        <w:t xml:space="preserve">A program már most is elmenti az eladásból származó bevételt, amivel az adott napon meghatározható az esetleges </w:t>
+      </w:r>
+      <w:r>
+        <w:rPr>
+          <w:b/>
+          <w:bCs/>
+          <w:sz w:val="24"/>
+          <w:szCs w:val="24"/>
+          <w:lang w:val="hu-HU"/>
+        </w:rPr>
+        <w:t>akciós eladási ár</w:t>
+      </w:r>
+      <w:r>
+        <w:rPr>
+          <w:sz w:val="24"/>
+          <w:szCs w:val="24"/>
+          <w:lang w:val="hu-HU"/>
+        </w:rPr>
+        <w:t xml:space="preserve"> mértéke, vagy a </w:t>
+      </w:r>
+      <w:r>
+        <w:rPr>
+          <w:b/>
+          <w:bCs/>
+          <w:sz w:val="24"/>
+          <w:szCs w:val="24"/>
+          <w:lang w:val="hu-HU"/>
+        </w:rPr>
+        <w:t>kedvezményes beszerzési ár</w:t>
+      </w:r>
+      <w:r>
+        <w:rPr>
+          <w:sz w:val="24"/>
+          <w:szCs w:val="24"/>
+          <w:lang w:val="hu-HU"/>
+        </w:rPr>
+        <w:t xml:space="preserve"> mértéke. További mező hozzáadása esetén akár visszamenőlegesen meghatározható, hogy melyik napon vagy melyik időszakban milyen mennyiségű akciós termék került értékesítésre melyik telephelyen, ami az értékesítési stratégiát és üzleti döntéseket támogatja.</w:t>
+      </w:r>
+    </w:p>
+    <w:p>
+      <w:pPr>
+        <w:pStyle w:val="ListParagraph"/>
+        <w:ind w:left="360" w:hanging="360"/>
+        <w:jc w:val="both"/>
+        <w:rPr>
+          <w:sz w:val="24"/>
+          <w:szCs w:val="24"/>
+          <w:lang w:val="hu-HU"/>
+        </w:rPr>
+      </w:pPr>
+      <w:r>
+        <w:rPr>
+          <w:sz w:val="24"/>
+          <w:szCs w:val="24"/>
+          <w:lang w:val="hu-HU"/>
+        </w:rPr>
+        <w:t>-</w:t>
+      </w:r>
+      <w:r>
+        <w:rPr>
+          <w:sz w:val="24"/>
+          <w:szCs w:val="24"/>
+          <w:lang w:val="hu-HU"/>
+        </w:rPr>
+        <w:tab/>
+        <w:t xml:space="preserve">Az adatbázis lekérdezések segítségével </w:t>
+      </w:r>
+      <w:r>
+        <w:rPr>
+          <w:b/>
+          <w:bCs/>
+          <w:sz w:val="24"/>
+          <w:szCs w:val="24"/>
+          <w:lang w:val="hu-HU"/>
+        </w:rPr>
+        <w:t>egyedi statisztikai lekérdezések</w:t>
+      </w:r>
+      <w:r>
+        <w:rPr>
+          <w:sz w:val="24"/>
+          <w:szCs w:val="24"/>
+          <w:lang w:val="hu-HU"/>
+        </w:rPr>
+        <w:t xml:space="preserve"> valósíthatóak meg (például egy adott bolt melyik termékből értékesített legtöbbet, vagy mely termékből származott a legtöbb bevétel egy adott időszakban.</w:t>
+      </w:r>
+    </w:p>
+    <w:p>
+      <w:pPr>
+        <w:pStyle w:val="ListParagraph"/>
+        <w:ind w:left="360" w:hanging="360"/>
+        <w:jc w:val="both"/>
+        <w:rPr>
+          <w:sz w:val="24"/>
+          <w:szCs w:val="24"/>
+          <w:lang w:val="hu-HU"/>
+        </w:rPr>
+      </w:pPr>
+      <w:r>
+        <w:rPr>
+          <w:sz w:val="24"/>
+          <w:szCs w:val="24"/>
+          <w:lang w:val="hu-HU"/>
+        </w:rPr>
+        <w:t>-</w:t>
+      </w:r>
+      <w:r>
+        <w:rPr>
+          <w:sz w:val="24"/>
+          <w:szCs w:val="24"/>
+          <w:lang w:val="hu-HU"/>
+        </w:rPr>
+        <w:tab/>
+      </w:r>
+      <w:r>
+        <w:rPr>
+          <w:b/>
+          <w:bCs/>
+          <w:sz w:val="24"/>
+          <w:szCs w:val="24"/>
+          <w:lang w:val="hu-HU"/>
+        </w:rPr>
+        <w:t>beszerzések és eladások egyedi azonosítói alapján</w:t>
+      </w:r>
+      <w:r>
+        <w:rPr>
+          <w:sz w:val="24"/>
+          <w:szCs w:val="24"/>
+          <w:lang w:val="hu-HU"/>
+        </w:rPr>
+        <w:t xml:space="preserve"> akár az is megállapítható, hogy egy adott időszakban egyes termékekből milyen bruttó nyereséget tudott realizálni a vállalat, vagy egyes kereskedelmi egységek.</w:t>
+      </w:r>
+    </w:p>
+    <w:p>
+      <w:pPr>
+        <w:pStyle w:val="ListParagraph"/>
+        <w:jc w:val="both"/>
+        <w:rPr>
+          <w:sz w:val="56"/>
+          <w:szCs w:val="56"/>
           <w:lang w:val="hu-HU"/>
         </w:rPr>
       </w:pPr>
@@ -3035,13 +3577,13 @@
           <w:szCs w:val="56"/>
           <w:lang w:val="hu-HU"/>
         </w:rPr>
-        <w:t>További fejlesztési lehetőségek</w:t>
+        <w:t>Összefoglalás</w:t>
       </w:r>
     </w:p>
     <w:p>
       <w:pPr>
         <w:pStyle w:val="ListParagraph"/>
-        <w:jc w:val="both"/>
+        <w:jc w:val="center"/>
         <w:rPr>
           <w:sz w:val="56"/>
           <w:szCs w:val="56"/>
@@ -3065,41 +3607,176 @@
           <w:szCs w:val="56"/>
           <w:lang w:val="hu-HU"/>
         </w:rPr>
-        <w:t>Összefoglalás</w:t>
-      </w:r>
+        <w:t>Forrásjegyzék</w:t>
+      </w:r>
+    </w:p>
+    <w:p>
+      <w:pPr>
+        <w:pStyle w:val="Heading4"/>
+        <w:rPr>
+          <w:sz w:val="24"/>
+          <w:szCs w:val="24"/>
+        </w:rPr>
+      </w:pPr>
+      <w:r>
+        <w:rPr>
+          <w:sz w:val="24"/>
+          <w:szCs w:val="24"/>
+        </w:rPr>
+        <w:t>*(1)</w:t>
+      </w:r>
+    </w:p>
+    <w:p>
+      <w:pPr>
+        <w:jc w:val="both"/>
+        <w:rPr>
+          <w:sz w:val="24"/>
+          <w:szCs w:val="24"/>
+        </w:rPr>
+      </w:pPr>
+      <w:hyperlink r:id="rId38" w:history="1">
+        <w:r>
+          <w:rPr>
+            <w:sz w:val="24"/>
+            <w:szCs w:val="24"/>
+            <w:lang w:val="hu-HU"/>
+          </w:rPr>
+          <w:t>https://www.freecodecamp.org/news/what-is-the-dom-document-object-model-meaning-in-javascript/</w:t>
+        </w:r>
+      </w:hyperlink>
+    </w:p>
+    <w:p>
+      <w:pPr>
+        <w:pStyle w:val="Heading4"/>
+        <w:rPr>
+          <w:sz w:val="24"/>
+          <w:szCs w:val="24"/>
+        </w:rPr>
+      </w:pPr>
+      <w:r>
+        <w:rPr>
+          <w:sz w:val="24"/>
+          <w:szCs w:val="24"/>
+        </w:rPr>
+        <w:t>*(2)</w:t>
+      </w:r>
+    </w:p>
+    <w:p>
+      <w:pPr>
+        <w:jc w:val="both"/>
+        <w:rPr>
+          <w:sz w:val="24"/>
+          <w:szCs w:val="24"/>
+          <w:lang w:val="hu-HU"/>
+        </w:rPr>
+      </w:pPr>
+      <w:hyperlink r:id="rId39" w:history="1">
+        <w:r>
+          <w:rPr>
+            <w:sz w:val="24"/>
+            <w:szCs w:val="24"/>
+            <w:lang w:val="hu-HU"/>
+          </w:rPr>
+          <w:t>https://javascript.plainenglish.io/react-the-virtual-dom-comprehensive-guide-acd19c5e327a</w:t>
+        </w:r>
+      </w:hyperlink>
+    </w:p>
+    <w:p>
+      <w:pPr>
+        <w:pStyle w:val="Heading5"/>
+        <w:jc w:val="left"/>
+        <w:rPr>
+          <w:sz w:val="24"/>
+          <w:szCs w:val="24"/>
+        </w:rPr>
+      </w:pPr>
+      <w:r>
+        <w:rPr>
+          <w:sz w:val="24"/>
+          <w:szCs w:val="24"/>
+        </w:rPr>
+        <w:t>*(3)</w:t>
+      </w:r>
+    </w:p>
+    <w:p>
+      <w:pPr>
+        <w:jc w:val="both"/>
+        <w:rPr>
+          <w:sz w:val="24"/>
+          <w:szCs w:val="24"/>
+          <w:lang w:val="hu-HU"/>
+        </w:rPr>
+      </w:pPr>
+      <w:r>
+        <w:rPr>
+          <w:sz w:val="24"/>
+          <w:szCs w:val="24"/>
+          <w:lang w:val="hu-HU"/>
+        </w:rPr>
+        <w:t xml:space="preserve">Forrás: </w:t>
+      </w:r>
+      <w:hyperlink r:id="rId40" w:history="1">
+        <w:r>
+          <w:rPr>
+            <w:sz w:val="24"/>
+            <w:szCs w:val="24"/>
+            <w:lang w:val="hu-HU"/>
+          </w:rPr>
+          <w:t>https://dev.mysql.com/doc/refman/8.0/en/what-is-mysql.html</w:t>
+        </w:r>
+      </w:hyperlink>
+    </w:p>
+    <w:p>
+      <w:pPr>
+        <w:pStyle w:val="Heading6"/>
+      </w:pPr>
+      <w:r>
+        <w:t>*(4)</w:t>
+      </w:r>
+    </w:p>
+    <w:p>
+      <w:pPr>
+        <w:jc w:val="both"/>
+        <w:rPr>
+          <w:sz w:val="24"/>
+          <w:szCs w:val="24"/>
+          <w:lang w:val="hu-HU"/>
+        </w:rPr>
+      </w:pPr>
+      <w:hyperlink r:id="rId41" w:history="1">
+        <w:r>
+          <w:rPr>
+            <w:sz w:val="24"/>
+            <w:szCs w:val="24"/>
+            <w:lang w:val="hu-HU"/>
+          </w:rPr>
+          <w:t>https://arato.inf.unideb.hu/bujdoso.gyongyi/kurzusok/adatbazis/ea/adb_1ea_1_Alapok_2016.pdf</w:t>
+        </w:r>
+      </w:hyperlink>
+    </w:p>
+    <w:p>
+      <w:pPr>
+        <w:jc w:val="both"/>
+        <w:rPr>
+          <w:sz w:val="24"/>
+          <w:szCs w:val="24"/>
+          <w:lang w:val="hu-HU"/>
+        </w:rPr>
+      </w:pPr>
     </w:p>
     <w:p>
       <w:pPr>
         <w:pStyle w:val="ListParagraph"/>
         <w:jc w:val="center"/>
         <w:rPr>
-          <w:sz w:val="56"/>
-          <w:szCs w:val="56"/>
-          <w:lang w:val="hu-HU"/>
-        </w:rPr>
-      </w:pPr>
-    </w:p>
-    <w:p>
-      <w:pPr>
-        <w:pStyle w:val="ListParagraph"/>
-        <w:jc w:val="center"/>
-        <w:rPr>
-          <w:sz w:val="24"/>
-          <w:szCs w:val="24"/>
-          <w:lang w:val="hu-HU"/>
-        </w:rPr>
-      </w:pPr>
-      <w:r>
-        <w:rPr>
-          <w:sz w:val="56"/>
-          <w:szCs w:val="56"/>
-          <w:lang w:val="hu-HU"/>
-        </w:rPr>
-        <w:t>Forrásjegyzék</w:t>
-      </w:r>
+          <w:sz w:val="24"/>
+          <w:szCs w:val="24"/>
+          <w:lang w:val="hu-HU"/>
+        </w:rPr>
+      </w:pPr>
     </w:p>
     <w:sectPr>
-      <w:footerReference w:type="default" r:id="rId37"/>
+      <w:footerReference w:type="default" r:id="rId42"/>
       <w:pgSz w:w="11906" w:h="16838"/>
       <w:pgMar w:top="1077" w:right="1134" w:bottom="1021" w:left="1134" w:header="709" w:footer="510" w:gutter="0"/>
       <w:cols w:space="708"/>
@@ -3172,7 +3849,7 @@
         <w:rFonts w:ascii="Calibri" w:hAnsi="Calibri" w:cs="Calibri"/>
         <w:noProof/>
       </w:rPr>
-      <w:t>11</w:t>
+      <w:t>1</w:t>
     </w:r>
     <w:r>
       <w:rPr>

</xml_diff>